<commit_message>
Updated for changes in the users table's schema
</commit_message>
<xml_diff>
--- a/Node JS - Entrance Exam - Test 1.docx
+++ b/Node JS - Entrance Exam - Test 1.docx
@@ -1,10 +1,10 @@
 
 <file path=word/document.xml><?xml version="1.0" encoding="utf-8"?>
-<w:document xmlns:wpc="http://schemas.microsoft.com/office/word/2010/wordprocessingCanvas" xmlns:cx="http://schemas.microsoft.com/office/drawing/2014/chartex" xmlns:cx1="http://schemas.microsoft.com/office/drawing/2015/9/8/chartex" xmlns:cx2="http://schemas.microsoft.com/office/drawing/2015/10/21/chartex" xmlns:cx3="http://schemas.microsoft.com/office/drawing/2016/5/9/chartex" xmlns:cx4="http://schemas.microsoft.com/office/drawing/2016/5/10/chartex" xmlns:cx5="http://schemas.microsoft.com/office/drawing/2016/5/11/chartex" xmlns:cx6="http://schemas.microsoft.com/office/drawing/2016/5/12/chartex" xmlns:cx7="http://schemas.microsoft.com/office/drawing/2016/5/13/chartex" xmlns:cx8="http://schemas.microsoft.com/office/drawing/2016/5/14/chartex" xmlns:mc="http://schemas.openxmlformats.org/markup-compatibility/2006" xmlns:aink="http://schemas.microsoft.com/office/drawing/2016/ink" xmlns:am3d="http://schemas.microsoft.com/office/drawing/2017/model3d" xmlns:o="urn:schemas-microsoft-com:office:office" xmlns:oel="http://schemas.microsoft.com/office/2019/extlst" xmlns:r="http://schemas.openxmlformats.org/officeDocument/2006/relationships" xmlns:m="http://schemas.openxmlformats.org/officeDocument/2006/math" xmlns:v="urn:schemas-microsoft-com:vml" xmlns:wp14="http://schemas.microsoft.com/office/word/2010/wordprocessingDrawing" xmlns:wp="http://schemas.openxmlformats.org/drawingml/2006/wordprocessingDrawing" xmlns:w10="urn:schemas-microsoft-com:office:word" xmlns:w="http://schemas.openxmlformats.org/wordprocessingml/2006/main" xmlns:w14="http://schemas.microsoft.com/office/word/2010/wordml" xmlns:w15="http://schemas.microsoft.com/office/word/2012/wordml" xmlns:w16cex="http://schemas.microsoft.com/office/word/2018/wordml/cex" xmlns:w16cid="http://schemas.microsoft.com/office/word/2016/wordml/cid" xmlns:w16="http://schemas.microsoft.com/office/word/2018/wordml" xmlns:w16sdtdh="http://schemas.microsoft.com/office/word/2020/wordml/sdtdatahash" xmlns:w16se="http://schemas.microsoft.com/office/word/2015/wordml/symex" xmlns:wpg="http://schemas.microsoft.com/office/word/2010/wordprocessingGroup" xmlns:wpi="http://schemas.microsoft.com/office/word/2010/wordprocessingInk" xmlns:wne="http://schemas.microsoft.com/office/word/2006/wordml" xmlns:wps="http://schemas.microsoft.com/office/word/2010/wordprocessingShape" mc:Ignorable="w14 w15 w16se w16cid w16 w16cex w16sdtdh wp14">
+<w:document xmlns:wpc="http://schemas.microsoft.com/office/word/2010/wordprocessingCanvas" xmlns:cx="http://schemas.microsoft.com/office/drawing/2014/chartex" xmlns:cx1="http://schemas.microsoft.com/office/drawing/2015/9/8/chartex" xmlns:cx2="http://schemas.microsoft.com/office/drawing/2015/10/21/chartex" xmlns:cx3="http://schemas.microsoft.com/office/drawing/2016/5/9/chartex" xmlns:cx4="http://schemas.microsoft.com/office/drawing/2016/5/10/chartex" xmlns:cx5="http://schemas.microsoft.com/office/drawing/2016/5/11/chartex" xmlns:cx6="http://schemas.microsoft.com/office/drawing/2016/5/12/chartex" xmlns:cx7="http://schemas.microsoft.com/office/drawing/2016/5/13/chartex" xmlns:cx8="http://schemas.microsoft.com/office/drawing/2016/5/14/chartex" xmlns:mc="http://schemas.openxmlformats.org/markup-compatibility/2006" xmlns:aink="http://schemas.microsoft.com/office/drawing/2016/ink" xmlns:am3d="http://schemas.microsoft.com/office/drawing/2017/model3d" xmlns:o="urn:schemas-microsoft-com:office:office" xmlns:oel="http://schemas.microsoft.com/office/2019/extlst" xmlns:r="http://schemas.openxmlformats.org/officeDocument/2006/relationships" xmlns:m="http://schemas.openxmlformats.org/officeDocument/2006/math" xmlns:v="urn:schemas-microsoft-com:vml" xmlns:wp14="http://schemas.microsoft.com/office/word/2010/wordprocessingDrawing" xmlns:wp="http://schemas.openxmlformats.org/drawingml/2006/wordprocessingDrawing" xmlns:w10="urn:schemas-microsoft-com:office:word" xmlns:w="http://schemas.openxmlformats.org/wordprocessingml/2006/main" xmlns:w14="http://schemas.microsoft.com/office/word/2010/wordml" xmlns:w15="http://schemas.microsoft.com/office/word/2012/wordml" xmlns:w16cex="http://schemas.microsoft.com/office/word/2018/wordml/cex" xmlns:w16cid="http://schemas.microsoft.com/office/word/2016/wordml/cid" xmlns:w16="http://schemas.microsoft.com/office/word/2018/wordml" xmlns:w16du="http://schemas.microsoft.com/office/word/2023/wordml/word16du" xmlns:w16sdtdh="http://schemas.microsoft.com/office/word/2020/wordml/sdtdatahash" xmlns:w16se="http://schemas.microsoft.com/office/word/2015/wordml/symex" xmlns:wpg="http://schemas.microsoft.com/office/word/2010/wordprocessingGroup" xmlns:wpi="http://schemas.microsoft.com/office/word/2010/wordprocessingInk" xmlns:wne="http://schemas.microsoft.com/office/word/2006/wordml" xmlns:wps="http://schemas.microsoft.com/office/word/2010/wordprocessingShape" mc:Ignorable="w14 w15 w16se w16cid w16 w16cex w16sdtdh w16du wp14">
   <w:body>
     <w:p>
       <w:pPr>
-        <w:pStyle w:val="Title"/>
+        <w:pStyle w:val="Titre"/>
         <w:pBdr>
           <w:top w:val="nil"/>
           <w:left w:val="nil"/>
@@ -30,7 +30,7 @@
     </w:p>
     <w:p>
       <w:pPr>
-        <w:pStyle w:val="Subtitle"/>
+        <w:pStyle w:val="Sous-titre"/>
         <w:pBdr>
           <w:top w:val="nil"/>
           <w:left w:val="nil"/>
@@ -70,7 +70,7 @@
     </w:p>
     <w:p>
       <w:pPr>
-        <w:pStyle w:val="Heading1"/>
+        <w:pStyle w:val="Titre1"/>
         <w:numPr>
           <w:ilvl w:val="0"/>
           <w:numId w:val="5"/>
@@ -121,7 +121,7 @@
     </w:p>
     <w:p>
       <w:pPr>
-        <w:pStyle w:val="Heading1"/>
+        <w:pStyle w:val="Titre1"/>
         <w:numPr>
           <w:ilvl w:val="0"/>
           <w:numId w:val="5"/>
@@ -216,7 +216,7 @@
     </w:p>
     <w:p>
       <w:pPr>
-        <w:pStyle w:val="ListParagraph"/>
+        <w:pStyle w:val="Paragraphedeliste"/>
         <w:numPr>
           <w:ilvl w:val="0"/>
           <w:numId w:val="8"/>
@@ -253,7 +253,7 @@
     </w:p>
     <w:p>
       <w:pPr>
-        <w:pStyle w:val="ListParagraph"/>
+        <w:pStyle w:val="Paragraphedeliste"/>
         <w:numPr>
           <w:ilvl w:val="1"/>
           <w:numId w:val="8"/>
@@ -272,7 +272,7 @@
     </w:p>
     <w:p>
       <w:pPr>
-        <w:pStyle w:val="ListParagraph"/>
+        <w:pStyle w:val="Paragraphedeliste"/>
         <w:numPr>
           <w:ilvl w:val="1"/>
           <w:numId w:val="8"/>
@@ -291,7 +291,7 @@
     </w:p>
     <w:p>
       <w:pPr>
-        <w:pStyle w:val="ListParagraph"/>
+        <w:pStyle w:val="Paragraphedeliste"/>
         <w:numPr>
           <w:ilvl w:val="1"/>
           <w:numId w:val="8"/>
@@ -310,7 +310,7 @@
     </w:p>
     <w:p>
       <w:pPr>
-        <w:pStyle w:val="ListParagraph"/>
+        <w:pStyle w:val="Paragraphedeliste"/>
         <w:numPr>
           <w:ilvl w:val="1"/>
           <w:numId w:val="8"/>
@@ -329,7 +329,7 @@
     </w:p>
     <w:p>
       <w:pPr>
-        <w:pStyle w:val="ListParagraph"/>
+        <w:pStyle w:val="Paragraphedeliste"/>
         <w:numPr>
           <w:ilvl w:val="0"/>
           <w:numId w:val="8"/>
@@ -358,7 +358,7 @@
     </w:p>
     <w:p>
       <w:pPr>
-        <w:pStyle w:val="ListParagraph"/>
+        <w:pStyle w:val="Paragraphedeliste"/>
         <w:numPr>
           <w:ilvl w:val="0"/>
           <w:numId w:val="8"/>
@@ -377,7 +377,7 @@
     </w:p>
     <w:p>
       <w:pPr>
-        <w:pStyle w:val="ListParagraph"/>
+        <w:pStyle w:val="Paragraphedeliste"/>
         <w:numPr>
           <w:ilvl w:val="1"/>
           <w:numId w:val="8"/>
@@ -394,7 +394,7 @@
         <w:proofErr w:type="spellStart"/>
         <w:r>
           <w:rPr>
-            <w:rStyle w:val="Hyperlink"/>
+            <w:rStyle w:val="Lienhypertexte"/>
           </w:rPr>
           <w:t>expressJs</w:t>
         </w:r>
@@ -407,7 +407,7 @@
         <w:proofErr w:type="spellStart"/>
         <w:r>
           <w:rPr>
-            <w:rStyle w:val="Hyperlink"/>
+            <w:rStyle w:val="Lienhypertexte"/>
           </w:rPr>
           <w:t>mysql</w:t>
         </w:r>
@@ -431,7 +431,7 @@
     </w:p>
     <w:p>
       <w:pPr>
-        <w:pStyle w:val="ListParagraph"/>
+        <w:pStyle w:val="Paragraphedeliste"/>
         <w:numPr>
           <w:ilvl w:val="1"/>
           <w:numId w:val="8"/>
@@ -447,7 +447,7 @@
       <w:hyperlink r:id="rId10" w:history="1">
         <w:r>
           <w:rPr>
-            <w:rStyle w:val="Hyperlink"/>
+            <w:rStyle w:val="Lienhypertexte"/>
           </w:rPr>
           <w:t>Knex</w:t>
         </w:r>
@@ -466,7 +466,7 @@
     </w:p>
     <w:p>
       <w:pPr>
-        <w:pStyle w:val="ListParagraph"/>
+        <w:pStyle w:val="Paragraphedeliste"/>
         <w:numPr>
           <w:ilvl w:val="1"/>
           <w:numId w:val="8"/>
@@ -482,14 +482,14 @@
       <w:hyperlink r:id="rId11" w:history="1">
         <w:r>
           <w:rPr>
-            <w:rStyle w:val="Hyperlink"/>
+            <w:rStyle w:val="Lienhypertexte"/>
           </w:rPr>
           <w:t>express-</w:t>
         </w:r>
         <w:proofErr w:type="spellStart"/>
         <w:r>
           <w:rPr>
-            <w:rStyle w:val="Hyperlink"/>
+            <w:rStyle w:val="Lienhypertexte"/>
           </w:rPr>
           <w:t>jwt</w:t>
         </w:r>
@@ -509,7 +509,7 @@
     </w:p>
     <w:p>
       <w:pPr>
-        <w:pStyle w:val="ListParagraph"/>
+        <w:pStyle w:val="Paragraphedeliste"/>
         <w:numPr>
           <w:ilvl w:val="1"/>
           <w:numId w:val="8"/>
@@ -526,7 +526,7 @@
         <w:proofErr w:type="spellStart"/>
         <w:r>
           <w:rPr>
-            <w:rStyle w:val="Hyperlink"/>
+            <w:rStyle w:val="Lienhypertexte"/>
           </w:rPr>
           <w:t>bscript</w:t>
         </w:r>
@@ -538,7 +538,7 @@
     </w:p>
     <w:p>
       <w:pPr>
-        <w:pStyle w:val="ListParagraph"/>
+        <w:pStyle w:val="Paragraphedeliste"/>
         <w:numPr>
           <w:ilvl w:val="1"/>
           <w:numId w:val="8"/>
@@ -555,7 +555,7 @@
         <w:proofErr w:type="spellStart"/>
         <w:r>
           <w:rPr>
-            <w:rStyle w:val="Hyperlink"/>
+            <w:rStyle w:val="Lienhypertexte"/>
           </w:rPr>
           <w:t>eslint</w:t>
         </w:r>
@@ -575,7 +575,7 @@
     </w:p>
     <w:p>
       <w:pPr>
-        <w:pStyle w:val="ListParagraph"/>
+        <w:pStyle w:val="Paragraphedeliste"/>
         <w:numPr>
           <w:ilvl w:val="0"/>
           <w:numId w:val="8"/>
@@ -610,7 +610,7 @@
     </w:p>
     <w:p>
       <w:pPr>
-        <w:pStyle w:val="ListParagraph"/>
+        <w:pStyle w:val="Paragraphedeliste"/>
         <w:numPr>
           <w:ilvl w:val="0"/>
           <w:numId w:val="8"/>
@@ -637,7 +637,7 @@
       <w:hyperlink r:id="rId14" w:history="1">
         <w:r>
           <w:rPr>
-            <w:rStyle w:val="Hyperlink"/>
+            <w:rStyle w:val="Lienhypertexte"/>
           </w:rPr>
           <w:t>mocha</w:t>
         </w:r>
@@ -659,7 +659,7 @@
     </w:p>
     <w:p>
       <w:pPr>
-        <w:pStyle w:val="Heading1"/>
+        <w:pStyle w:val="Titre1"/>
         <w:jc w:val="center"/>
         <w:rPr>
           <w:sz w:val="44"/>
@@ -671,6 +671,7 @@
           <w:sz w:val="44"/>
           <w:szCs w:val="44"/>
         </w:rPr>
+        <w:lastRenderedPageBreak/>
         <w:t>Reference</w:t>
       </w:r>
       <w:r>
@@ -690,7 +691,7 @@
     </w:p>
     <w:p>
       <w:pPr>
-        <w:pStyle w:val="ListParagraph"/>
+        <w:pStyle w:val="Paragraphedeliste"/>
         <w:numPr>
           <w:ilvl w:val="0"/>
           <w:numId w:val="8"/>
@@ -717,7 +718,7 @@
     </w:p>
     <w:p>
       <w:pPr>
-        <w:pStyle w:val="ListParagraph"/>
+        <w:pStyle w:val="Paragraphedeliste"/>
         <w:numPr>
           <w:ilvl w:val="1"/>
           <w:numId w:val="8"/>
@@ -736,7 +737,7 @@
     </w:p>
     <w:p>
       <w:pPr>
-        <w:pStyle w:val="ListParagraph"/>
+        <w:pStyle w:val="Paragraphedeliste"/>
         <w:numPr>
           <w:ilvl w:val="2"/>
           <w:numId w:val="8"/>
@@ -755,7 +756,7 @@
     </w:p>
     <w:p>
       <w:pPr>
-        <w:pStyle w:val="ListParagraph"/>
+        <w:pStyle w:val="Paragraphedeliste"/>
         <w:numPr>
           <w:ilvl w:val="2"/>
           <w:numId w:val="8"/>
@@ -793,7 +794,7 @@
     </w:p>
     <w:p>
       <w:pPr>
-        <w:pStyle w:val="ListParagraph"/>
+        <w:pStyle w:val="Paragraphedeliste"/>
         <w:numPr>
           <w:ilvl w:val="2"/>
           <w:numId w:val="8"/>
@@ -831,7 +832,7 @@
     </w:p>
     <w:p>
       <w:pPr>
-        <w:pStyle w:val="ListParagraph"/>
+        <w:pStyle w:val="Paragraphedeliste"/>
         <w:numPr>
           <w:ilvl w:val="2"/>
           <w:numId w:val="8"/>
@@ -861,7 +862,7 @@
     </w:p>
     <w:p>
       <w:pPr>
-        <w:pStyle w:val="ListParagraph"/>
+        <w:pStyle w:val="Paragraphedeliste"/>
         <w:numPr>
           <w:ilvl w:val="2"/>
           <w:numId w:val="8"/>
@@ -897,7 +898,7 @@
     </w:p>
     <w:p>
       <w:pPr>
-        <w:pStyle w:val="ListParagraph"/>
+        <w:pStyle w:val="Paragraphedeliste"/>
         <w:numPr>
           <w:ilvl w:val="2"/>
           <w:numId w:val="8"/>
@@ -910,18 +911,21 @@
           <w:between w:val="nil"/>
         </w:pBdr>
       </w:pPr>
+      <w:r>
+        <w:t xml:space="preserve">role: </w:t>
+      </w:r>
       <w:proofErr w:type="spellStart"/>
       <w:r>
-        <w:t>updatedAt</w:t>
+        <w:t>enum</w:t>
       </w:r>
       <w:proofErr w:type="spellEnd"/>
       <w:r>
-        <w:t>: datetime</w:t>
-      </w:r>
-    </w:p>
-    <w:p>
-      <w:pPr>
-        <w:pStyle w:val="ListParagraph"/>
+        <w:t xml:space="preserve"> ('SUPERADMIN', 'ADMIN', 'USER') default 'USER'</w:t>
+      </w:r>
+    </w:p>
+    <w:p>
+      <w:pPr>
+        <w:pStyle w:val="Paragraphedeliste"/>
         <w:numPr>
           <w:ilvl w:val="2"/>
           <w:numId w:val="8"/>
@@ -936,7 +940,7 @@
       </w:pPr>
       <w:proofErr w:type="spellStart"/>
       <w:r>
-        <w:t>createdAt</w:t>
+        <w:t>updatedAt</w:t>
       </w:r>
       <w:proofErr w:type="spellEnd"/>
       <w:r>
@@ -945,9 +949,9 @@
     </w:p>
     <w:p>
       <w:pPr>
-        <w:pStyle w:val="ListParagraph"/>
-        <w:numPr>
-          <w:ilvl w:val="1"/>
+        <w:pStyle w:val="Paragraphedeliste"/>
+        <w:numPr>
+          <w:ilvl w:val="2"/>
           <w:numId w:val="8"/>
         </w:numPr>
         <w:pBdr>
@@ -958,15 +962,20 @@
           <w:between w:val="nil"/>
         </w:pBdr>
       </w:pPr>
-      <w:r>
-        <w:t>Tokens</w:t>
-      </w:r>
-    </w:p>
-    <w:p>
-      <w:pPr>
-        <w:pStyle w:val="ListParagraph"/>
-        <w:numPr>
-          <w:ilvl w:val="2"/>
+      <w:proofErr w:type="spellStart"/>
+      <w:r>
+        <w:t>createdAt</w:t>
+      </w:r>
+      <w:proofErr w:type="spellEnd"/>
+      <w:r>
+        <w:t>: datetime</w:t>
+      </w:r>
+    </w:p>
+    <w:p>
+      <w:pPr>
+        <w:pStyle w:val="Paragraphedeliste"/>
+        <w:numPr>
+          <w:ilvl w:val="1"/>
           <w:numId w:val="8"/>
         </w:numPr>
         <w:pBdr>
@@ -978,12 +987,12 @@
         </w:pBdr>
       </w:pPr>
       <w:r>
-        <w:t>id: int</w:t>
-      </w:r>
-    </w:p>
-    <w:p>
-      <w:pPr>
-        <w:pStyle w:val="ListParagraph"/>
+        <w:t>Tokens</w:t>
+      </w:r>
+    </w:p>
+    <w:p>
+      <w:pPr>
+        <w:pStyle w:val="Paragraphedeliste"/>
         <w:numPr>
           <w:ilvl w:val="2"/>
           <w:numId w:val="8"/>
@@ -996,18 +1005,13 @@
           <w:between w:val="nil"/>
         </w:pBdr>
       </w:pPr>
-      <w:proofErr w:type="spellStart"/>
-      <w:r>
-        <w:t>userId</w:t>
-      </w:r>
-      <w:proofErr w:type="spellEnd"/>
-      <w:r>
-        <w:t>: int (ref to Users (id) table)</w:t>
-      </w:r>
-    </w:p>
-    <w:p>
-      <w:pPr>
-        <w:pStyle w:val="ListParagraph"/>
+      <w:r>
+        <w:t>id: int</w:t>
+      </w:r>
+    </w:p>
+    <w:p>
+      <w:pPr>
+        <w:pStyle w:val="Paragraphedeliste"/>
         <w:numPr>
           <w:ilvl w:val="2"/>
           <w:numId w:val="8"/>
@@ -1022,24 +1026,16 @@
       </w:pPr>
       <w:proofErr w:type="spellStart"/>
       <w:r>
-        <w:t>refreshToken</w:t>
+        <w:t>userId</w:t>
       </w:r>
       <w:proofErr w:type="spellEnd"/>
       <w:r>
-        <w:t xml:space="preserve">: </w:t>
-      </w:r>
-      <w:proofErr w:type="gramStart"/>
-      <w:r>
-        <w:t>varchar(</w:t>
-      </w:r>
-      <w:proofErr w:type="gramEnd"/>
-      <w:r>
-        <w:t>250)</w:t>
-      </w:r>
-    </w:p>
-    <w:p>
-      <w:pPr>
-        <w:pStyle w:val="ListParagraph"/>
+        <w:t>: int (ref to Users (id) table)</w:t>
+      </w:r>
+    </w:p>
+    <w:p>
+      <w:pPr>
+        <w:pStyle w:val="Paragraphedeliste"/>
         <w:numPr>
           <w:ilvl w:val="2"/>
           <w:numId w:val="8"/>
@@ -1052,11 +1048,12 @@
           <w:between w:val="nil"/>
         </w:pBdr>
       </w:pPr>
-      <w:proofErr w:type="spellStart"/>
-      <w:r>
-        <w:t>expiresIn</w:t>
-      </w:r>
-      <w:proofErr w:type="spellEnd"/>
+      <w:r>
+        <w:t>refreshToken</w:t>
+      </w:r>
+      <w:r>
+        <w:t>Sha1</w:t>
+      </w:r>
       <w:r>
         <w:t xml:space="preserve">: </w:t>
       </w:r>
@@ -1066,12 +1063,15 @@
       </w:r>
       <w:proofErr w:type="gramEnd"/>
       <w:r>
-        <w:t>64)</w:t>
-      </w:r>
-    </w:p>
-    <w:p>
-      <w:pPr>
-        <w:pStyle w:val="ListParagraph"/>
+        <w:t>40</w:t>
+      </w:r>
+      <w:r>
+        <w:t>)</w:t>
+      </w:r>
+    </w:p>
+    <w:p>
+      <w:pPr>
+        <w:pStyle w:val="Paragraphedeliste"/>
         <w:numPr>
           <w:ilvl w:val="2"/>
           <w:numId w:val="8"/>
@@ -1086,16 +1086,24 @@
       </w:pPr>
       <w:proofErr w:type="spellStart"/>
       <w:r>
-        <w:t>updatedAt</w:t>
+        <w:t>expiresIn</w:t>
       </w:r>
       <w:proofErr w:type="spellEnd"/>
       <w:r>
-        <w:t>: datetime</w:t>
-      </w:r>
-    </w:p>
-    <w:p>
-      <w:pPr>
-        <w:pStyle w:val="ListParagraph"/>
+        <w:t xml:space="preserve">: </w:t>
+      </w:r>
+      <w:proofErr w:type="gramStart"/>
+      <w:r>
+        <w:t>varchar(</w:t>
+      </w:r>
+      <w:proofErr w:type="gramEnd"/>
+      <w:r>
+        <w:t>64)</w:t>
+      </w:r>
+    </w:p>
+    <w:p>
+      <w:pPr>
+        <w:pStyle w:val="Paragraphedeliste"/>
         <w:numPr>
           <w:ilvl w:val="2"/>
           <w:numId w:val="8"/>
@@ -1110,7 +1118,7 @@
       </w:pPr>
       <w:proofErr w:type="spellStart"/>
       <w:r>
-        <w:t>createdAt</w:t>
+        <w:t>updatedAt</w:t>
       </w:r>
       <w:proofErr w:type="spellEnd"/>
       <w:r>
@@ -1119,9 +1127,9 @@
     </w:p>
     <w:p>
       <w:pPr>
-        <w:pStyle w:val="ListParagraph"/>
-        <w:numPr>
-          <w:ilvl w:val="0"/>
+        <w:pStyle w:val="Paragraphedeliste"/>
+        <w:numPr>
+          <w:ilvl w:val="2"/>
           <w:numId w:val="8"/>
         </w:numPr>
         <w:pBdr>
@@ -1132,23 +1140,20 @@
           <w:between w:val="nil"/>
         </w:pBdr>
       </w:pPr>
-      <w:r>
-        <w:t xml:space="preserve">There’s a </w:t>
-      </w:r>
       <w:proofErr w:type="spellStart"/>
       <w:r>
-        <w:t>mysql</w:t>
+        <w:t>createdAt</w:t>
       </w:r>
       <w:proofErr w:type="spellEnd"/>
       <w:r>
-        <w:t xml:space="preserve"> server for development which you can access using the following info</w:t>
-      </w:r>
-    </w:p>
-    <w:p>
-      <w:pPr>
-        <w:pStyle w:val="ListParagraph"/>
-        <w:numPr>
-          <w:ilvl w:val="1"/>
+        <w:t>: datetime</w:t>
+      </w:r>
+    </w:p>
+    <w:p>
+      <w:pPr>
+        <w:pStyle w:val="Paragraphedeliste"/>
+        <w:numPr>
+          <w:ilvl w:val="0"/>
           <w:numId w:val="8"/>
         </w:numPr>
         <w:pBdr>
@@ -1160,15 +1165,20 @@
         </w:pBdr>
       </w:pPr>
       <w:r>
-        <w:t xml:space="preserve">IP: </w:t>
-      </w:r>
-      <w:r>
-        <w:t>streaming.nexlesoft.com</w:t>
-      </w:r>
-    </w:p>
-    <w:p>
-      <w:pPr>
-        <w:pStyle w:val="ListParagraph"/>
+        <w:t xml:space="preserve">There’s a </w:t>
+      </w:r>
+      <w:proofErr w:type="spellStart"/>
+      <w:r>
+        <w:t>mysql</w:t>
+      </w:r>
+      <w:proofErr w:type="spellEnd"/>
+      <w:r>
+        <w:t xml:space="preserve"> server for development which you can access using the following info</w:t>
+      </w:r>
+    </w:p>
+    <w:p>
+      <w:pPr>
+        <w:pStyle w:val="Paragraphedeliste"/>
         <w:numPr>
           <w:ilvl w:val="1"/>
           <w:numId w:val="8"/>
@@ -1182,12 +1192,15 @@
         </w:pBdr>
       </w:pPr>
       <w:r>
-        <w:t>Port: 3307</w:t>
-      </w:r>
-    </w:p>
-    <w:p>
-      <w:pPr>
-        <w:pStyle w:val="ListParagraph"/>
+        <w:t xml:space="preserve">IP: </w:t>
+      </w:r>
+      <w:r>
+        <w:t>streaming.nexlesoft.com</w:t>
+      </w:r>
+    </w:p>
+    <w:p>
+      <w:pPr>
+        <w:pStyle w:val="Paragraphedeliste"/>
         <w:numPr>
           <w:ilvl w:val="1"/>
           <w:numId w:val="8"/>
@@ -1201,12 +1214,12 @@
         </w:pBdr>
       </w:pPr>
       <w:r>
-        <w:t>Username: test01</w:t>
-      </w:r>
-    </w:p>
-    <w:p>
-      <w:pPr>
-        <w:pStyle w:val="ListParagraph"/>
+        <w:t>Port: 3307</w:t>
+      </w:r>
+    </w:p>
+    <w:p>
+      <w:pPr>
+        <w:pStyle w:val="Paragraphedeliste"/>
         <w:numPr>
           <w:ilvl w:val="1"/>
           <w:numId w:val="8"/>
@@ -1220,15 +1233,12 @@
         </w:pBdr>
       </w:pPr>
       <w:r>
-        <w:t xml:space="preserve">Password: </w:t>
-      </w:r>
-      <w:r>
-        <w:t>PlsDoNotShareThePass123@</w:t>
-      </w:r>
-    </w:p>
-    <w:p>
-      <w:pPr>
-        <w:pStyle w:val="ListParagraph"/>
+        <w:t>Username: test01</w:t>
+      </w:r>
+    </w:p>
+    <w:p>
+      <w:pPr>
+        <w:pStyle w:val="Paragraphedeliste"/>
         <w:numPr>
           <w:ilvl w:val="1"/>
           <w:numId w:val="8"/>
@@ -1242,6 +1252,28 @@
         </w:pBdr>
       </w:pPr>
       <w:r>
+        <w:t xml:space="preserve">Password: </w:t>
+      </w:r>
+      <w:r>
+        <w:t>PlsDoNotShareThePass123@</w:t>
+      </w:r>
+    </w:p>
+    <w:p>
+      <w:pPr>
+        <w:pStyle w:val="Paragraphedeliste"/>
+        <w:numPr>
+          <w:ilvl w:val="1"/>
+          <w:numId w:val="8"/>
+        </w:numPr>
+        <w:pBdr>
+          <w:top w:val="nil"/>
+          <w:left w:val="nil"/>
+          <w:bottom w:val="nil"/>
+          <w:right w:val="nil"/>
+          <w:between w:val="nil"/>
+        </w:pBdr>
+      </w:pPr>
+      <w:r>
         <w:t xml:space="preserve">Database: </w:t>
       </w:r>
       <w:proofErr w:type="spellStart"/>
@@ -1252,7 +1284,7 @@
     </w:p>
     <w:p>
       <w:pPr>
-        <w:pStyle w:val="ListParagraph"/>
+        <w:pStyle w:val="Paragraphedeliste"/>
         <w:ind w:left="1440"/>
       </w:pPr>
     </w:p>
@@ -1263,7 +1295,7 @@
     </w:p>
     <w:p>
       <w:pPr>
-        <w:pStyle w:val="Heading1"/>
+        <w:pStyle w:val="Titre1"/>
         <w:jc w:val="center"/>
         <w:rPr>
           <w:sz w:val="44"/>
@@ -1275,6 +1307,7 @@
           <w:sz w:val="44"/>
           <w:szCs w:val="44"/>
         </w:rPr>
+        <w:lastRenderedPageBreak/>
         <w:t>Reference</w:t>
       </w:r>
       <w:r>
@@ -1287,7 +1320,7 @@
     </w:p>
     <w:p>
       <w:pPr>
-        <w:pStyle w:val="Heading2"/>
+        <w:pStyle w:val="Titre2"/>
         <w:numPr>
           <w:ilvl w:val="0"/>
           <w:numId w:val="3"/>
@@ -1299,7 +1332,7 @@
     </w:p>
     <w:p>
       <w:pPr>
-        <w:pStyle w:val="ListParagraph"/>
+        <w:pStyle w:val="Paragraphedeliste"/>
         <w:numPr>
           <w:ilvl w:val="0"/>
           <w:numId w:val="7"/>
@@ -1311,7 +1344,7 @@
     </w:p>
     <w:p>
       <w:pPr>
-        <w:pStyle w:val="ListParagraph"/>
+        <w:pStyle w:val="Paragraphedeliste"/>
         <w:numPr>
           <w:ilvl w:val="0"/>
           <w:numId w:val="7"/>
@@ -1323,7 +1356,7 @@
     </w:p>
     <w:p>
       <w:pPr>
-        <w:pStyle w:val="ListParagraph"/>
+        <w:pStyle w:val="Paragraphedeliste"/>
         <w:numPr>
           <w:ilvl w:val="0"/>
           <w:numId w:val="7"/>
@@ -1335,7 +1368,7 @@
     </w:p>
     <w:p>
       <w:pPr>
-        <w:pStyle w:val="ListParagraph"/>
+        <w:pStyle w:val="Paragraphedeliste"/>
         <w:numPr>
           <w:ilvl w:val="0"/>
           <w:numId w:val="6"/>
@@ -1347,7 +1380,7 @@
     </w:p>
     <w:p>
       <w:pPr>
-        <w:pStyle w:val="ListParagraph"/>
+        <w:pStyle w:val="Paragraphedeliste"/>
         <w:numPr>
           <w:ilvl w:val="0"/>
           <w:numId w:val="6"/>
@@ -1359,7 +1392,7 @@
     </w:p>
     <w:p>
       <w:pPr>
-        <w:pStyle w:val="ListParagraph"/>
+        <w:pStyle w:val="Paragraphedeliste"/>
         <w:numPr>
           <w:ilvl w:val="0"/>
           <w:numId w:val="6"/>
@@ -1373,7 +1406,7 @@
     </w:p>
     <w:p>
       <w:pPr>
-        <w:pStyle w:val="ListParagraph"/>
+        <w:pStyle w:val="Paragraphedeliste"/>
         <w:numPr>
           <w:ilvl w:val="0"/>
           <w:numId w:val="6"/>
@@ -1387,7 +1420,7 @@
     </w:p>
     <w:p>
       <w:pPr>
-        <w:pStyle w:val="ListParagraph"/>
+        <w:pStyle w:val="Paragraphedeliste"/>
         <w:numPr>
           <w:ilvl w:val="0"/>
           <w:numId w:val="7"/>
@@ -1399,7 +1432,7 @@
     </w:p>
     <w:p>
       <w:pPr>
-        <w:pStyle w:val="ListParagraph"/>
+        <w:pStyle w:val="Paragraphedeliste"/>
         <w:numPr>
           <w:ilvl w:val="1"/>
           <w:numId w:val="7"/>
@@ -1411,7 +1444,7 @@
     </w:p>
     <w:p>
       <w:pPr>
-        <w:pStyle w:val="NoSpacing"/>
+        <w:pStyle w:val="Sansinterligne"/>
         <w:ind w:left="1080"/>
         <w:rPr>
           <w:i/>
@@ -1432,7 +1465,7 @@
     </w:p>
     <w:p>
       <w:pPr>
-        <w:pStyle w:val="NoSpacing"/>
+        <w:pStyle w:val="Sansinterligne"/>
         <w:ind w:left="1080"/>
         <w:rPr>
           <w:i/>
@@ -1453,7 +1486,7 @@
     </w:p>
     <w:p>
       <w:pPr>
-        <w:pStyle w:val="NoSpacing"/>
+        <w:pStyle w:val="Sansinterligne"/>
         <w:ind w:left="1080"/>
         <w:rPr>
           <w:i/>
@@ -1494,7 +1527,7 @@
     </w:p>
     <w:p>
       <w:pPr>
-        <w:pStyle w:val="NoSpacing"/>
+        <w:pStyle w:val="Sansinterligne"/>
         <w:ind w:left="1080"/>
         <w:rPr>
           <w:i/>
@@ -1535,7 +1568,7 @@
     </w:p>
     <w:p>
       <w:pPr>
-        <w:pStyle w:val="NoSpacing"/>
+        <w:pStyle w:val="Sansinterligne"/>
         <w:ind w:left="1080"/>
         <w:rPr>
           <w:i/>
@@ -1556,7 +1589,7 @@
     </w:p>
     <w:p>
       <w:pPr>
-        <w:pStyle w:val="NoSpacing"/>
+        <w:pStyle w:val="Sansinterligne"/>
         <w:ind w:left="1080"/>
         <w:rPr>
           <w:i/>
@@ -1635,7 +1668,7 @@
     </w:p>
     <w:p>
       <w:pPr>
-        <w:pStyle w:val="NoSpacing"/>
+        <w:pStyle w:val="Sansinterligne"/>
         <w:ind w:left="1080"/>
         <w:rPr>
           <w:i/>
@@ -1655,7 +1688,7 @@
     </w:p>
     <w:p>
       <w:pPr>
-        <w:pStyle w:val="ListParagraph"/>
+        <w:pStyle w:val="Paragraphedeliste"/>
         <w:numPr>
           <w:ilvl w:val="1"/>
           <w:numId w:val="7"/>
@@ -1667,7 +1700,7 @@
     </w:p>
     <w:p>
       <w:pPr>
-        <w:pStyle w:val="ListParagraph"/>
+        <w:pStyle w:val="Paragraphedeliste"/>
         <w:numPr>
           <w:ilvl w:val="2"/>
           <w:numId w:val="7"/>
@@ -1679,7 +1712,7 @@
     </w:p>
     <w:p>
       <w:pPr>
-        <w:pStyle w:val="ListParagraph"/>
+        <w:pStyle w:val="Paragraphedeliste"/>
         <w:numPr>
           <w:ilvl w:val="2"/>
           <w:numId w:val="7"/>
@@ -1691,7 +1724,7 @@
     </w:p>
     <w:p>
       <w:pPr>
-        <w:pStyle w:val="ListParagraph"/>
+        <w:pStyle w:val="Paragraphedeliste"/>
         <w:numPr>
           <w:ilvl w:val="2"/>
           <w:numId w:val="7"/>
@@ -1703,7 +1736,7 @@
     </w:p>
     <w:p>
       <w:pPr>
-        <w:pStyle w:val="ListParagraph"/>
+        <w:pStyle w:val="Paragraphedeliste"/>
         <w:numPr>
           <w:ilvl w:val="0"/>
           <w:numId w:val="7"/>
@@ -1715,7 +1748,7 @@
     </w:p>
     <w:p>
       <w:pPr>
-        <w:pStyle w:val="ListParagraph"/>
+        <w:pStyle w:val="Paragraphedeliste"/>
         <w:numPr>
           <w:ilvl w:val="1"/>
           <w:numId w:val="7"/>
@@ -1735,7 +1768,7 @@
     </w:p>
     <w:p>
       <w:pPr>
-        <w:pStyle w:val="ListParagraph"/>
+        <w:pStyle w:val="Paragraphedeliste"/>
         <w:numPr>
           <w:ilvl w:val="1"/>
           <w:numId w:val="7"/>
@@ -1755,7 +1788,7 @@
     </w:p>
     <w:p>
       <w:pPr>
-        <w:pStyle w:val="ListParagraph"/>
+        <w:pStyle w:val="Paragraphedeliste"/>
         <w:numPr>
           <w:ilvl w:val="1"/>
           <w:numId w:val="7"/>
@@ -1767,7 +1800,7 @@
     </w:p>
     <w:p>
       <w:pPr>
-        <w:pStyle w:val="ListParagraph"/>
+        <w:pStyle w:val="Paragraphedeliste"/>
         <w:numPr>
           <w:ilvl w:val="0"/>
           <w:numId w:val="7"/>
@@ -1779,7 +1812,7 @@
     </w:p>
     <w:p>
       <w:pPr>
-        <w:pStyle w:val="ListParagraph"/>
+        <w:pStyle w:val="Paragraphedeliste"/>
         <w:numPr>
           <w:ilvl w:val="1"/>
           <w:numId w:val="7"/>
@@ -1799,7 +1832,7 @@
     </w:p>
     <w:p>
       <w:pPr>
-        <w:pStyle w:val="Heading2"/>
+        <w:pStyle w:val="Titre2"/>
         <w:numPr>
           <w:ilvl w:val="0"/>
           <w:numId w:val="3"/>
@@ -1811,7 +1844,7 @@
     </w:p>
     <w:p>
       <w:pPr>
-        <w:pStyle w:val="ListParagraph"/>
+        <w:pStyle w:val="Paragraphedeliste"/>
         <w:numPr>
           <w:ilvl w:val="0"/>
           <w:numId w:val="7"/>
@@ -1823,7 +1856,7 @@
     </w:p>
     <w:p>
       <w:pPr>
-        <w:pStyle w:val="ListParagraph"/>
+        <w:pStyle w:val="Paragraphedeliste"/>
         <w:numPr>
           <w:ilvl w:val="0"/>
           <w:numId w:val="7"/>
@@ -1835,7 +1868,7 @@
     </w:p>
     <w:p>
       <w:pPr>
-        <w:pStyle w:val="ListParagraph"/>
+        <w:pStyle w:val="Paragraphedeliste"/>
         <w:numPr>
           <w:ilvl w:val="0"/>
           <w:numId w:val="7"/>
@@ -1847,7 +1880,7 @@
     </w:p>
     <w:p>
       <w:pPr>
-        <w:pStyle w:val="ListParagraph"/>
+        <w:pStyle w:val="Paragraphedeliste"/>
         <w:numPr>
           <w:ilvl w:val="0"/>
           <w:numId w:val="6"/>
@@ -1859,7 +1892,7 @@
     </w:p>
     <w:p>
       <w:pPr>
-        <w:pStyle w:val="ListParagraph"/>
+        <w:pStyle w:val="Paragraphedeliste"/>
         <w:numPr>
           <w:ilvl w:val="0"/>
           <w:numId w:val="6"/>
@@ -1871,7 +1904,7 @@
     </w:p>
     <w:p>
       <w:pPr>
-        <w:pStyle w:val="ListParagraph"/>
+        <w:pStyle w:val="Paragraphedeliste"/>
         <w:numPr>
           <w:ilvl w:val="0"/>
           <w:numId w:val="7"/>
@@ -1883,19 +1916,20 @@
     </w:p>
     <w:p>
       <w:pPr>
-        <w:pStyle w:val="ListParagraph"/>
+        <w:pStyle w:val="Paragraphedeliste"/>
         <w:numPr>
           <w:ilvl w:val="1"/>
           <w:numId w:val="7"/>
         </w:numPr>
       </w:pPr>
       <w:r>
+        <w:lastRenderedPageBreak/>
         <w:t>Response is an object which has these fields as shown in the following example</w:t>
       </w:r>
     </w:p>
     <w:p>
       <w:pPr>
-        <w:pStyle w:val="NoSpacing"/>
+        <w:pStyle w:val="Sansinterligne"/>
         <w:ind w:left="1440"/>
         <w:rPr>
           <w:i/>
@@ -1916,7 +1950,7 @@
     </w:p>
     <w:p>
       <w:pPr>
-        <w:pStyle w:val="NoSpacing"/>
+        <w:pStyle w:val="Sansinterligne"/>
         <w:ind w:left="1440"/>
         <w:rPr>
           <w:i/>
@@ -1937,7 +1971,7 @@
     </w:p>
     <w:p>
       <w:pPr>
-        <w:pStyle w:val="NoSpacing"/>
+        <w:pStyle w:val="Sansinterligne"/>
         <w:ind w:left="1440"/>
         <w:rPr>
           <w:i/>
@@ -1978,7 +2012,7 @@
     </w:p>
     <w:p>
       <w:pPr>
-        <w:pStyle w:val="NoSpacing"/>
+        <w:pStyle w:val="Sansinterligne"/>
         <w:ind w:left="1440"/>
         <w:rPr>
           <w:i/>
@@ -2019,7 +2053,7 @@
     </w:p>
     <w:p>
       <w:pPr>
-        <w:pStyle w:val="NoSpacing"/>
+        <w:pStyle w:val="Sansinterligne"/>
         <w:ind w:left="1440"/>
         <w:rPr>
           <w:i/>
@@ -2040,7 +2074,7 @@
     </w:p>
     <w:p>
       <w:pPr>
-        <w:pStyle w:val="NoSpacing"/>
+        <w:pStyle w:val="Sansinterligne"/>
         <w:ind w:left="1440"/>
         <w:rPr>
           <w:i/>
@@ -2101,7 +2135,7 @@
     </w:p>
     <w:p>
       <w:pPr>
-        <w:pStyle w:val="NoSpacing"/>
+        <w:pStyle w:val="Sansinterligne"/>
         <w:ind w:left="1440"/>
         <w:rPr>
           <w:i/>
@@ -2122,7 +2156,7 @@
     </w:p>
     <w:p>
       <w:pPr>
-        <w:pStyle w:val="NoSpacing"/>
+        <w:pStyle w:val="Sansinterligne"/>
         <w:ind w:left="1440"/>
         <w:rPr>
           <w:i/>
@@ -2163,7 +2197,7 @@
     </w:p>
     <w:p>
       <w:pPr>
-        <w:pStyle w:val="NoSpacing"/>
+        <w:pStyle w:val="Sansinterligne"/>
         <w:ind w:left="1440"/>
         <w:rPr>
           <w:i/>
@@ -2224,7 +2258,7 @@
     </w:p>
     <w:p>
       <w:pPr>
-        <w:pStyle w:val="NoSpacing"/>
+        <w:pStyle w:val="Sansinterligne"/>
         <w:ind w:left="1440"/>
         <w:rPr>
           <w:i/>
@@ -2244,7 +2278,7 @@
     </w:p>
     <w:p>
       <w:pPr>
-        <w:pStyle w:val="ListParagraph"/>
+        <w:pStyle w:val="Paragraphedeliste"/>
         <w:numPr>
           <w:ilvl w:val="1"/>
           <w:numId w:val="7"/>
@@ -2256,7 +2290,7 @@
     </w:p>
     <w:p>
       <w:pPr>
-        <w:pStyle w:val="ListParagraph"/>
+        <w:pStyle w:val="Paragraphedeliste"/>
         <w:numPr>
           <w:ilvl w:val="2"/>
           <w:numId w:val="7"/>
@@ -2268,7 +2302,7 @@
     </w:p>
     <w:p>
       <w:pPr>
-        <w:pStyle w:val="ListParagraph"/>
+        <w:pStyle w:val="Paragraphedeliste"/>
         <w:numPr>
           <w:ilvl w:val="2"/>
           <w:numId w:val="7"/>
@@ -2280,7 +2314,7 @@
     </w:p>
     <w:p>
       <w:pPr>
-        <w:pStyle w:val="ListParagraph"/>
+        <w:pStyle w:val="Paragraphedeliste"/>
         <w:numPr>
           <w:ilvl w:val="2"/>
           <w:numId w:val="7"/>
@@ -2292,7 +2326,7 @@
     </w:p>
     <w:p>
       <w:pPr>
-        <w:pStyle w:val="ListParagraph"/>
+        <w:pStyle w:val="Paragraphedeliste"/>
         <w:numPr>
           <w:ilvl w:val="0"/>
           <w:numId w:val="7"/>
@@ -2304,7 +2338,7 @@
     </w:p>
     <w:p>
       <w:pPr>
-        <w:pStyle w:val="ListParagraph"/>
+        <w:pStyle w:val="Paragraphedeliste"/>
         <w:numPr>
           <w:ilvl w:val="1"/>
           <w:numId w:val="7"/>
@@ -2324,7 +2358,7 @@
     </w:p>
     <w:p>
       <w:pPr>
-        <w:pStyle w:val="ListParagraph"/>
+        <w:pStyle w:val="Paragraphedeliste"/>
         <w:numPr>
           <w:ilvl w:val="1"/>
           <w:numId w:val="7"/>
@@ -2336,7 +2370,7 @@
     </w:p>
     <w:p>
       <w:pPr>
-        <w:pStyle w:val="ListParagraph"/>
+        <w:pStyle w:val="Paragraphedeliste"/>
         <w:numPr>
           <w:ilvl w:val="0"/>
           <w:numId w:val="7"/>
@@ -2348,7 +2382,7 @@
     </w:p>
     <w:p>
       <w:pPr>
-        <w:pStyle w:val="ListParagraph"/>
+        <w:pStyle w:val="Paragraphedeliste"/>
         <w:numPr>
           <w:ilvl w:val="1"/>
           <w:numId w:val="7"/>
@@ -2360,7 +2394,7 @@
     </w:p>
     <w:p>
       <w:pPr>
-        <w:pStyle w:val="ListParagraph"/>
+        <w:pStyle w:val="Paragraphedeliste"/>
         <w:numPr>
           <w:ilvl w:val="1"/>
           <w:numId w:val="7"/>
@@ -2380,7 +2414,7 @@
     </w:p>
     <w:p>
       <w:pPr>
-        <w:pStyle w:val="ListParagraph"/>
+        <w:pStyle w:val="Paragraphedeliste"/>
         <w:numPr>
           <w:ilvl w:val="1"/>
           <w:numId w:val="7"/>
@@ -2395,7 +2429,21 @@
       </w:r>
       <w:proofErr w:type="spellEnd"/>
       <w:r>
-        <w:t xml:space="preserve"> once created, it must be saved in </w:t>
+        <w:t xml:space="preserve"> once created, </w:t>
+      </w:r>
+      <w:r>
+        <w:t xml:space="preserve">sha1 the </w:t>
+      </w:r>
+      <w:proofErr w:type="spellStart"/>
+      <w:r>
+        <w:t>refreshToken</w:t>
+      </w:r>
+      <w:proofErr w:type="spellEnd"/>
+      <w:r>
+        <w:t xml:space="preserve"> and save it as refreshTokenSha1 in the</w:t>
+      </w:r>
+      <w:r>
+        <w:t xml:space="preserve"> </w:t>
       </w:r>
       <w:r>
         <w:rPr>
@@ -2407,10 +2455,13 @@
       <w:r>
         <w:t xml:space="preserve"> table in database</w:t>
       </w:r>
-    </w:p>
-    <w:p>
-      <w:pPr>
-        <w:pStyle w:val="Heading2"/>
+      <w:r>
+        <w:t>.</w:t>
+      </w:r>
+    </w:p>
+    <w:p>
+      <w:pPr>
+        <w:pStyle w:val="Titre2"/>
         <w:numPr>
           <w:ilvl w:val="0"/>
           <w:numId w:val="3"/>
@@ -2422,7 +2473,7 @@
     </w:p>
     <w:p>
       <w:pPr>
-        <w:pStyle w:val="ListParagraph"/>
+        <w:pStyle w:val="Paragraphedeliste"/>
         <w:numPr>
           <w:ilvl w:val="0"/>
           <w:numId w:val="7"/>
@@ -2434,7 +2485,7 @@
     </w:p>
     <w:p>
       <w:pPr>
-        <w:pStyle w:val="ListParagraph"/>
+        <w:pStyle w:val="Paragraphedeliste"/>
         <w:numPr>
           <w:ilvl w:val="0"/>
           <w:numId w:val="7"/>
@@ -2446,7 +2497,7 @@
     </w:p>
     <w:p>
       <w:pPr>
-        <w:pStyle w:val="ListParagraph"/>
+        <w:pStyle w:val="Paragraphedeliste"/>
         <w:numPr>
           <w:ilvl w:val="0"/>
           <w:numId w:val="7"/>
@@ -2458,7 +2509,7 @@
     </w:p>
     <w:p>
       <w:pPr>
-        <w:pStyle w:val="ListParagraph"/>
+        <w:pStyle w:val="Paragraphedeliste"/>
         <w:numPr>
           <w:ilvl w:val="0"/>
           <w:numId w:val="7"/>
@@ -2470,7 +2521,7 @@
     </w:p>
     <w:p>
       <w:pPr>
-        <w:pStyle w:val="ListParagraph"/>
+        <w:pStyle w:val="Paragraphedeliste"/>
         <w:numPr>
           <w:ilvl w:val="1"/>
           <w:numId w:val="7"/>
@@ -2482,7 +2533,7 @@
     </w:p>
     <w:p>
       <w:pPr>
-        <w:pStyle w:val="ListParagraph"/>
+        <w:pStyle w:val="Paragraphedeliste"/>
         <w:numPr>
           <w:ilvl w:val="1"/>
           <w:numId w:val="7"/>
@@ -2494,7 +2545,7 @@
     </w:p>
     <w:p>
       <w:pPr>
-        <w:pStyle w:val="ListParagraph"/>
+        <w:pStyle w:val="Paragraphedeliste"/>
         <w:numPr>
           <w:ilvl w:val="2"/>
           <w:numId w:val="7"/>
@@ -2509,7 +2560,7 @@
     </w:p>
     <w:p>
       <w:pPr>
-        <w:pStyle w:val="ListParagraph"/>
+        <w:pStyle w:val="Paragraphedeliste"/>
         <w:numPr>
           <w:ilvl w:val="2"/>
           <w:numId w:val="7"/>
@@ -2521,7 +2572,7 @@
     </w:p>
     <w:p>
       <w:pPr>
-        <w:pStyle w:val="ListParagraph"/>
+        <w:pStyle w:val="Paragraphedeliste"/>
         <w:numPr>
           <w:ilvl w:val="0"/>
           <w:numId w:val="7"/>
@@ -2533,7 +2584,7 @@
     </w:p>
     <w:p>
       <w:pPr>
-        <w:pStyle w:val="ListParagraph"/>
+        <w:pStyle w:val="Paragraphedeliste"/>
         <w:numPr>
           <w:ilvl w:val="1"/>
           <w:numId w:val="7"/>
@@ -2545,7 +2596,7 @@
     </w:p>
     <w:p>
       <w:pPr>
-        <w:pStyle w:val="ListParagraph"/>
+        <w:pStyle w:val="Paragraphedeliste"/>
         <w:numPr>
           <w:ilvl w:val="0"/>
           <w:numId w:val="7"/>
@@ -2557,35 +2608,41 @@
     </w:p>
     <w:p>
       <w:pPr>
-        <w:pStyle w:val="ListParagraph"/>
+        <w:pStyle w:val="Paragraphedeliste"/>
         <w:numPr>
           <w:ilvl w:val="1"/>
           <w:numId w:val="7"/>
         </w:numPr>
       </w:pPr>
       <w:r>
-        <w:t xml:space="preserve">The </w:t>
-      </w:r>
-      <w:proofErr w:type="spellStart"/>
-      <w:r>
-        <w:t>Api</w:t>
-      </w:r>
-      <w:proofErr w:type="spellEnd"/>
-      <w:r>
-        <w:t xml:space="preserve"> should remove all the refresh tokens belong to the user account in </w:t>
-      </w:r>
-      <w:proofErr w:type="spellStart"/>
-      <w:r>
-        <w:t>refreshToken</w:t>
-      </w:r>
-      <w:proofErr w:type="spellEnd"/>
+        <w:t>The A</w:t>
+      </w:r>
+      <w:r>
+        <w:t>PI</w:t>
+      </w:r>
+      <w:r>
+        <w:t xml:space="preserve"> should remove all the refresh tokens belong</w:t>
+      </w:r>
+      <w:r>
+        <w:t>ing</w:t>
+      </w:r>
+      <w:r>
+        <w:t xml:space="preserve"> to the user account in </w:t>
+      </w:r>
+      <w:r>
+        <w:rPr>
+          <w:b/>
+          <w:bCs/>
+        </w:rPr>
+        <w:t>tokens</w:t>
+      </w:r>
       <w:r>
         <w:t xml:space="preserve"> table.</w:t>
       </w:r>
     </w:p>
     <w:p>
       <w:pPr>
-        <w:pStyle w:val="Heading2"/>
+        <w:pStyle w:val="Titre2"/>
         <w:numPr>
           <w:ilvl w:val="0"/>
           <w:numId w:val="3"/>
@@ -2597,19 +2654,20 @@
     </w:p>
     <w:p>
       <w:pPr>
-        <w:pStyle w:val="ListParagraph"/>
+        <w:pStyle w:val="Paragraphedeliste"/>
         <w:numPr>
           <w:ilvl w:val="0"/>
           <w:numId w:val="7"/>
         </w:numPr>
       </w:pPr>
       <w:r>
+        <w:lastRenderedPageBreak/>
         <w:t>Relative path: /refresh-token</w:t>
       </w:r>
     </w:p>
     <w:p>
       <w:pPr>
-        <w:pStyle w:val="ListParagraph"/>
+        <w:pStyle w:val="Paragraphedeliste"/>
         <w:numPr>
           <w:ilvl w:val="0"/>
           <w:numId w:val="7"/>
@@ -2621,7 +2679,7 @@
     </w:p>
     <w:p>
       <w:pPr>
-        <w:pStyle w:val="ListParagraph"/>
+        <w:pStyle w:val="Paragraphedeliste"/>
         <w:numPr>
           <w:ilvl w:val="0"/>
           <w:numId w:val="7"/>
@@ -2633,7 +2691,7 @@
     </w:p>
     <w:p>
       <w:pPr>
-        <w:pStyle w:val="ListParagraph"/>
+        <w:pStyle w:val="Paragraphedeliste"/>
         <w:numPr>
           <w:ilvl w:val="0"/>
           <w:numId w:val="6"/>
@@ -2647,7 +2705,7 @@
     </w:p>
     <w:p>
       <w:pPr>
-        <w:pStyle w:val="ListParagraph"/>
+        <w:pStyle w:val="Paragraphedeliste"/>
         <w:numPr>
           <w:ilvl w:val="0"/>
           <w:numId w:val="7"/>
@@ -2659,7 +2717,7 @@
     </w:p>
     <w:p>
       <w:pPr>
-        <w:pStyle w:val="ListParagraph"/>
+        <w:pStyle w:val="Paragraphedeliste"/>
         <w:numPr>
           <w:ilvl w:val="1"/>
           <w:numId w:val="7"/>
@@ -2671,7 +2729,7 @@
     </w:p>
     <w:p>
       <w:pPr>
-        <w:pStyle w:val="NoSpacing"/>
+        <w:pStyle w:val="Sansinterligne"/>
         <w:ind w:left="1440"/>
         <w:rPr>
           <w:i/>
@@ -2692,7 +2750,7 @@
     </w:p>
     <w:p>
       <w:pPr>
-        <w:pStyle w:val="NoSpacing"/>
+        <w:pStyle w:val="Sansinterligne"/>
         <w:ind w:left="1440"/>
         <w:rPr>
           <w:i/>
@@ -2733,7 +2791,7 @@
     </w:p>
     <w:p>
       <w:pPr>
-        <w:pStyle w:val="NoSpacing"/>
+        <w:pStyle w:val="Sansinterligne"/>
         <w:ind w:left="1440"/>
         <w:rPr>
           <w:i/>
@@ -2794,7 +2852,7 @@
     </w:p>
     <w:p>
       <w:pPr>
-        <w:pStyle w:val="NoSpacing"/>
+        <w:pStyle w:val="Sansinterligne"/>
         <w:ind w:left="1440"/>
         <w:rPr>
           <w:i/>
@@ -2814,7 +2872,7 @@
     </w:p>
     <w:p>
       <w:pPr>
-        <w:pStyle w:val="ListParagraph"/>
+        <w:pStyle w:val="Paragraphedeliste"/>
         <w:ind w:left="1440"/>
       </w:pPr>
       <w:r>
@@ -2823,7 +2881,7 @@
     </w:p>
     <w:p>
       <w:pPr>
-        <w:pStyle w:val="ListParagraph"/>
+        <w:pStyle w:val="Paragraphedeliste"/>
         <w:numPr>
           <w:ilvl w:val="2"/>
           <w:numId w:val="7"/>
@@ -2835,7 +2893,7 @@
     </w:p>
     <w:p>
       <w:pPr>
-        <w:pStyle w:val="ListParagraph"/>
+        <w:pStyle w:val="Paragraphedeliste"/>
         <w:numPr>
           <w:ilvl w:val="2"/>
           <w:numId w:val="7"/>
@@ -2852,7 +2910,7 @@
     </w:p>
     <w:p>
       <w:pPr>
-        <w:pStyle w:val="ListParagraph"/>
+        <w:pStyle w:val="Paragraphedeliste"/>
         <w:numPr>
           <w:ilvl w:val="1"/>
           <w:numId w:val="7"/>
@@ -2864,7 +2922,7 @@
     </w:p>
     <w:p>
       <w:pPr>
-        <w:pStyle w:val="ListParagraph"/>
+        <w:pStyle w:val="Paragraphedeliste"/>
         <w:numPr>
           <w:ilvl w:val="2"/>
           <w:numId w:val="7"/>
@@ -2876,7 +2934,7 @@
     </w:p>
     <w:p>
       <w:pPr>
-        <w:pStyle w:val="ListParagraph"/>
+        <w:pStyle w:val="Paragraphedeliste"/>
         <w:numPr>
           <w:ilvl w:val="2"/>
           <w:numId w:val="7"/>
@@ -2905,7 +2963,7 @@
     </w:p>
     <w:p>
       <w:pPr>
-        <w:pStyle w:val="ListParagraph"/>
+        <w:pStyle w:val="Paragraphedeliste"/>
         <w:numPr>
           <w:ilvl w:val="2"/>
           <w:numId w:val="7"/>
@@ -2917,7 +2975,7 @@
     </w:p>
     <w:p>
       <w:pPr>
-        <w:pStyle w:val="ListParagraph"/>
+        <w:pStyle w:val="Paragraphedeliste"/>
         <w:numPr>
           <w:ilvl w:val="0"/>
           <w:numId w:val="7"/>
@@ -2929,7 +2987,7 @@
     </w:p>
     <w:p>
       <w:pPr>
-        <w:pStyle w:val="ListParagraph"/>
+        <w:pStyle w:val="Paragraphedeliste"/>
         <w:numPr>
           <w:ilvl w:val="1"/>
           <w:numId w:val="7"/>
@@ -2957,7 +3015,7 @@
     </w:p>
     <w:p>
       <w:pPr>
-        <w:pStyle w:val="ListParagraph"/>
+        <w:pStyle w:val="Paragraphedeliste"/>
         <w:numPr>
           <w:ilvl w:val="0"/>
           <w:numId w:val="7"/>
@@ -2969,7 +3027,7 @@
     </w:p>
     <w:p>
       <w:pPr>
-        <w:pStyle w:val="ListParagraph"/>
+        <w:pStyle w:val="Paragraphedeliste"/>
         <w:numPr>
           <w:ilvl w:val="1"/>
           <w:numId w:val="7"/>
@@ -2986,7 +3044,7 @@
     </w:p>
     <w:p>
       <w:pPr>
-        <w:pStyle w:val="ListParagraph"/>
+        <w:pStyle w:val="Paragraphedeliste"/>
         <w:numPr>
           <w:ilvl w:val="1"/>
           <w:numId w:val="7"/>
@@ -2998,7 +3056,7 @@
     </w:p>
     <w:p>
       <w:pPr>
-        <w:pStyle w:val="ListParagraph"/>
+        <w:pStyle w:val="Paragraphedeliste"/>
         <w:ind w:left="1440"/>
       </w:pPr>
     </w:p>
@@ -3016,7 +3074,7 @@
 </file>
 
 <file path=word/endnotes.xml><?xml version="1.0" encoding="utf-8"?>
-<w:endnotes xmlns:wpc="http://schemas.microsoft.com/office/word/2010/wordprocessingCanvas" xmlns:cx="http://schemas.microsoft.com/office/drawing/2014/chartex" xmlns:cx1="http://schemas.microsoft.com/office/drawing/2015/9/8/chartex" xmlns:cx2="http://schemas.microsoft.com/office/drawing/2015/10/21/chartex" xmlns:cx3="http://schemas.microsoft.com/office/drawing/2016/5/9/chartex" xmlns:cx4="http://schemas.microsoft.com/office/drawing/2016/5/10/chartex" xmlns:cx5="http://schemas.microsoft.com/office/drawing/2016/5/11/chartex" xmlns:cx6="http://schemas.microsoft.com/office/drawing/2016/5/12/chartex" xmlns:cx7="http://schemas.microsoft.com/office/drawing/2016/5/13/chartex" xmlns:cx8="http://schemas.microsoft.com/office/drawing/2016/5/14/chartex" xmlns:mc="http://schemas.openxmlformats.org/markup-compatibility/2006" xmlns:aink="http://schemas.microsoft.com/office/drawing/2016/ink" xmlns:am3d="http://schemas.microsoft.com/office/drawing/2017/model3d" xmlns:o="urn:schemas-microsoft-com:office:office" xmlns:oel="http://schemas.microsoft.com/office/2019/extlst" xmlns:r="http://schemas.openxmlformats.org/officeDocument/2006/relationships" xmlns:m="http://schemas.openxmlformats.org/officeDocument/2006/math" xmlns:v="urn:schemas-microsoft-com:vml" xmlns:wp14="http://schemas.microsoft.com/office/word/2010/wordprocessingDrawing" xmlns:wp="http://schemas.openxmlformats.org/drawingml/2006/wordprocessingDrawing" xmlns:w10="urn:schemas-microsoft-com:office:word" xmlns:w="http://schemas.openxmlformats.org/wordprocessingml/2006/main" xmlns:w14="http://schemas.microsoft.com/office/word/2010/wordml" xmlns:w15="http://schemas.microsoft.com/office/word/2012/wordml" xmlns:w16cex="http://schemas.microsoft.com/office/word/2018/wordml/cex" xmlns:w16cid="http://schemas.microsoft.com/office/word/2016/wordml/cid" xmlns:w16="http://schemas.microsoft.com/office/word/2018/wordml" xmlns:w16sdtdh="http://schemas.microsoft.com/office/word/2020/wordml/sdtdatahash" xmlns:w16se="http://schemas.microsoft.com/office/word/2015/wordml/symex" xmlns:wpg="http://schemas.microsoft.com/office/word/2010/wordprocessingGroup" xmlns:wpi="http://schemas.microsoft.com/office/word/2010/wordprocessingInk" xmlns:wne="http://schemas.microsoft.com/office/word/2006/wordml" xmlns:wps="http://schemas.microsoft.com/office/word/2010/wordprocessingShape" mc:Ignorable="w14 w15 w16se w16cid w16 w16cex w16sdtdh wp14">
+<w:endnotes xmlns:wpc="http://schemas.microsoft.com/office/word/2010/wordprocessingCanvas" xmlns:cx="http://schemas.microsoft.com/office/drawing/2014/chartex" xmlns:cx1="http://schemas.microsoft.com/office/drawing/2015/9/8/chartex" xmlns:cx2="http://schemas.microsoft.com/office/drawing/2015/10/21/chartex" xmlns:cx3="http://schemas.microsoft.com/office/drawing/2016/5/9/chartex" xmlns:cx4="http://schemas.microsoft.com/office/drawing/2016/5/10/chartex" xmlns:cx5="http://schemas.microsoft.com/office/drawing/2016/5/11/chartex" xmlns:cx6="http://schemas.microsoft.com/office/drawing/2016/5/12/chartex" xmlns:cx7="http://schemas.microsoft.com/office/drawing/2016/5/13/chartex" xmlns:cx8="http://schemas.microsoft.com/office/drawing/2016/5/14/chartex" xmlns:mc="http://schemas.openxmlformats.org/markup-compatibility/2006" xmlns:aink="http://schemas.microsoft.com/office/drawing/2016/ink" xmlns:am3d="http://schemas.microsoft.com/office/drawing/2017/model3d" xmlns:o="urn:schemas-microsoft-com:office:office" xmlns:oel="http://schemas.microsoft.com/office/2019/extlst" xmlns:r="http://schemas.openxmlformats.org/officeDocument/2006/relationships" xmlns:m="http://schemas.openxmlformats.org/officeDocument/2006/math" xmlns:v="urn:schemas-microsoft-com:vml" xmlns:wp14="http://schemas.microsoft.com/office/word/2010/wordprocessingDrawing" xmlns:wp="http://schemas.openxmlformats.org/drawingml/2006/wordprocessingDrawing" xmlns:w10="urn:schemas-microsoft-com:office:word" xmlns:w="http://schemas.openxmlformats.org/wordprocessingml/2006/main" xmlns:w14="http://schemas.microsoft.com/office/word/2010/wordml" xmlns:w15="http://schemas.microsoft.com/office/word/2012/wordml" xmlns:w16cex="http://schemas.microsoft.com/office/word/2018/wordml/cex" xmlns:w16cid="http://schemas.microsoft.com/office/word/2016/wordml/cid" xmlns:w16="http://schemas.microsoft.com/office/word/2018/wordml" xmlns:w16du="http://schemas.microsoft.com/office/word/2023/wordml/word16du" xmlns:w16sdtdh="http://schemas.microsoft.com/office/word/2020/wordml/sdtdatahash" xmlns:w16se="http://schemas.microsoft.com/office/word/2015/wordml/symex" xmlns:wpg="http://schemas.microsoft.com/office/word/2010/wordprocessingGroup" xmlns:wpi="http://schemas.microsoft.com/office/word/2010/wordprocessingInk" xmlns:wne="http://schemas.microsoft.com/office/word/2006/wordml" xmlns:wps="http://schemas.microsoft.com/office/word/2010/wordprocessingShape" mc:Ignorable="w14 w15 w16se w16cid w16 w16cex w16sdtdh w16du wp14">
   <w:endnote w:type="separator" w:id="-1">
     <w:p>
       <w:pPr>
@@ -3041,12 +3099,12 @@
 </file>
 
 <file path=word/footer1.xml><?xml version="1.0" encoding="utf-8"?>
-<w:ftr xmlns:wpc="http://schemas.microsoft.com/office/word/2010/wordprocessingCanvas" xmlns:cx="http://schemas.microsoft.com/office/drawing/2014/chartex" xmlns:cx1="http://schemas.microsoft.com/office/drawing/2015/9/8/chartex" xmlns:cx2="http://schemas.microsoft.com/office/drawing/2015/10/21/chartex" xmlns:cx3="http://schemas.microsoft.com/office/drawing/2016/5/9/chartex" xmlns:cx4="http://schemas.microsoft.com/office/drawing/2016/5/10/chartex" xmlns:cx5="http://schemas.microsoft.com/office/drawing/2016/5/11/chartex" xmlns:cx6="http://schemas.microsoft.com/office/drawing/2016/5/12/chartex" xmlns:cx7="http://schemas.microsoft.com/office/drawing/2016/5/13/chartex" xmlns:cx8="http://schemas.microsoft.com/office/drawing/2016/5/14/chartex" xmlns:mc="http://schemas.openxmlformats.org/markup-compatibility/2006" xmlns:aink="http://schemas.microsoft.com/office/drawing/2016/ink" xmlns:am3d="http://schemas.microsoft.com/office/drawing/2017/model3d" xmlns:o="urn:schemas-microsoft-com:office:office" xmlns:oel="http://schemas.microsoft.com/office/2019/extlst" xmlns:r="http://schemas.openxmlformats.org/officeDocument/2006/relationships" xmlns:m="http://schemas.openxmlformats.org/officeDocument/2006/math" xmlns:v="urn:schemas-microsoft-com:vml" xmlns:wp14="http://schemas.microsoft.com/office/word/2010/wordprocessingDrawing" xmlns:wp="http://schemas.openxmlformats.org/drawingml/2006/wordprocessingDrawing" xmlns:w10="urn:schemas-microsoft-com:office:word" xmlns:w="http://schemas.openxmlformats.org/wordprocessingml/2006/main" xmlns:w14="http://schemas.microsoft.com/office/word/2010/wordml" xmlns:w15="http://schemas.microsoft.com/office/word/2012/wordml" xmlns:w16cex="http://schemas.microsoft.com/office/word/2018/wordml/cex" xmlns:w16cid="http://schemas.microsoft.com/office/word/2016/wordml/cid" xmlns:w16="http://schemas.microsoft.com/office/word/2018/wordml" xmlns:w16sdtdh="http://schemas.microsoft.com/office/word/2020/wordml/sdtdatahash" xmlns:w16se="http://schemas.microsoft.com/office/word/2015/wordml/symex" xmlns:wpg="http://schemas.microsoft.com/office/word/2010/wordprocessingGroup" xmlns:wpi="http://schemas.microsoft.com/office/word/2010/wordprocessingInk" xmlns:wne="http://schemas.microsoft.com/office/word/2006/wordml" xmlns:wps="http://schemas.microsoft.com/office/word/2010/wordprocessingShape" mc:Ignorable="w14 w15 w16se w16cid w16 w16cex w16sdtdh wp14">
+<w:ftr xmlns:wpc="http://schemas.microsoft.com/office/word/2010/wordprocessingCanvas" xmlns:cx="http://schemas.microsoft.com/office/drawing/2014/chartex" xmlns:cx1="http://schemas.microsoft.com/office/drawing/2015/9/8/chartex" xmlns:cx2="http://schemas.microsoft.com/office/drawing/2015/10/21/chartex" xmlns:cx3="http://schemas.microsoft.com/office/drawing/2016/5/9/chartex" xmlns:cx4="http://schemas.microsoft.com/office/drawing/2016/5/10/chartex" xmlns:cx5="http://schemas.microsoft.com/office/drawing/2016/5/11/chartex" xmlns:cx6="http://schemas.microsoft.com/office/drawing/2016/5/12/chartex" xmlns:cx7="http://schemas.microsoft.com/office/drawing/2016/5/13/chartex" xmlns:cx8="http://schemas.microsoft.com/office/drawing/2016/5/14/chartex" xmlns:mc="http://schemas.openxmlformats.org/markup-compatibility/2006" xmlns:aink="http://schemas.microsoft.com/office/drawing/2016/ink" xmlns:am3d="http://schemas.microsoft.com/office/drawing/2017/model3d" xmlns:o="urn:schemas-microsoft-com:office:office" xmlns:oel="http://schemas.microsoft.com/office/2019/extlst" xmlns:r="http://schemas.openxmlformats.org/officeDocument/2006/relationships" xmlns:m="http://schemas.openxmlformats.org/officeDocument/2006/math" xmlns:v="urn:schemas-microsoft-com:vml" xmlns:wp14="http://schemas.microsoft.com/office/word/2010/wordprocessingDrawing" xmlns:wp="http://schemas.openxmlformats.org/drawingml/2006/wordprocessingDrawing" xmlns:w10="urn:schemas-microsoft-com:office:word" xmlns:w="http://schemas.openxmlformats.org/wordprocessingml/2006/main" xmlns:w14="http://schemas.microsoft.com/office/word/2010/wordml" xmlns:w15="http://schemas.microsoft.com/office/word/2012/wordml" xmlns:w16cex="http://schemas.microsoft.com/office/word/2018/wordml/cex" xmlns:w16cid="http://schemas.microsoft.com/office/word/2016/wordml/cid" xmlns:w16="http://schemas.microsoft.com/office/word/2018/wordml" xmlns:w16du="http://schemas.microsoft.com/office/word/2023/wordml/word16du" xmlns:w16sdtdh="http://schemas.microsoft.com/office/word/2020/wordml/sdtdatahash" xmlns:w16se="http://schemas.microsoft.com/office/word/2015/wordml/symex" xmlns:wpg="http://schemas.microsoft.com/office/word/2010/wordprocessingGroup" xmlns:wpi="http://schemas.microsoft.com/office/word/2010/wordprocessingInk" xmlns:wne="http://schemas.microsoft.com/office/word/2006/wordml" xmlns:wps="http://schemas.microsoft.com/office/word/2010/wordprocessingShape" mc:Ignorable="w14 w15 w16se w16cid w16 w16cex w16sdtdh w16du wp14">
   <w:bookmarkStart w:id="4" w:name="_37o5xb65948r" w:colFirst="0" w:colLast="0"/>
   <w:bookmarkEnd w:id="4"/>
   <w:p>
     <w:pPr>
-      <w:pStyle w:val="Heading4"/>
+      <w:pStyle w:val="Titre4"/>
       <w:pBdr>
         <w:top w:val="nil"/>
         <w:left w:val="nil"/>
@@ -3084,12 +3142,12 @@
 </file>
 
 <file path=word/footer2.xml><?xml version="1.0" encoding="utf-8"?>
-<w:ftr xmlns:wpc="http://schemas.microsoft.com/office/word/2010/wordprocessingCanvas" xmlns:cx="http://schemas.microsoft.com/office/drawing/2014/chartex" xmlns:cx1="http://schemas.microsoft.com/office/drawing/2015/9/8/chartex" xmlns:cx2="http://schemas.microsoft.com/office/drawing/2015/10/21/chartex" xmlns:cx3="http://schemas.microsoft.com/office/drawing/2016/5/9/chartex" xmlns:cx4="http://schemas.microsoft.com/office/drawing/2016/5/10/chartex" xmlns:cx5="http://schemas.microsoft.com/office/drawing/2016/5/11/chartex" xmlns:cx6="http://schemas.microsoft.com/office/drawing/2016/5/12/chartex" xmlns:cx7="http://schemas.microsoft.com/office/drawing/2016/5/13/chartex" xmlns:cx8="http://schemas.microsoft.com/office/drawing/2016/5/14/chartex" xmlns:mc="http://schemas.openxmlformats.org/markup-compatibility/2006" xmlns:aink="http://schemas.microsoft.com/office/drawing/2016/ink" xmlns:am3d="http://schemas.microsoft.com/office/drawing/2017/model3d" xmlns:o="urn:schemas-microsoft-com:office:office" xmlns:oel="http://schemas.microsoft.com/office/2019/extlst" xmlns:r="http://schemas.openxmlformats.org/officeDocument/2006/relationships" xmlns:m="http://schemas.openxmlformats.org/officeDocument/2006/math" xmlns:v="urn:schemas-microsoft-com:vml" xmlns:wp14="http://schemas.microsoft.com/office/word/2010/wordprocessingDrawing" xmlns:wp="http://schemas.openxmlformats.org/drawingml/2006/wordprocessingDrawing" xmlns:w10="urn:schemas-microsoft-com:office:word" xmlns:w="http://schemas.openxmlformats.org/wordprocessingml/2006/main" xmlns:w14="http://schemas.microsoft.com/office/word/2010/wordml" xmlns:w15="http://schemas.microsoft.com/office/word/2012/wordml" xmlns:w16cex="http://schemas.microsoft.com/office/word/2018/wordml/cex" xmlns:w16cid="http://schemas.microsoft.com/office/word/2016/wordml/cid" xmlns:w16="http://schemas.microsoft.com/office/word/2018/wordml" xmlns:w16sdtdh="http://schemas.microsoft.com/office/word/2020/wordml/sdtdatahash" xmlns:w16se="http://schemas.microsoft.com/office/word/2015/wordml/symex" xmlns:wpg="http://schemas.microsoft.com/office/word/2010/wordprocessingGroup" xmlns:wpi="http://schemas.microsoft.com/office/word/2010/wordprocessingInk" xmlns:wne="http://schemas.microsoft.com/office/word/2006/wordml" xmlns:wps="http://schemas.microsoft.com/office/word/2010/wordprocessingShape" mc:Ignorable="w14 w15 w16se w16cid w16 w16cex w16sdtdh wp14">
+<w:ftr xmlns:wpc="http://schemas.microsoft.com/office/word/2010/wordprocessingCanvas" xmlns:cx="http://schemas.microsoft.com/office/drawing/2014/chartex" xmlns:cx1="http://schemas.microsoft.com/office/drawing/2015/9/8/chartex" xmlns:cx2="http://schemas.microsoft.com/office/drawing/2015/10/21/chartex" xmlns:cx3="http://schemas.microsoft.com/office/drawing/2016/5/9/chartex" xmlns:cx4="http://schemas.microsoft.com/office/drawing/2016/5/10/chartex" xmlns:cx5="http://schemas.microsoft.com/office/drawing/2016/5/11/chartex" xmlns:cx6="http://schemas.microsoft.com/office/drawing/2016/5/12/chartex" xmlns:cx7="http://schemas.microsoft.com/office/drawing/2016/5/13/chartex" xmlns:cx8="http://schemas.microsoft.com/office/drawing/2016/5/14/chartex" xmlns:mc="http://schemas.openxmlformats.org/markup-compatibility/2006" xmlns:aink="http://schemas.microsoft.com/office/drawing/2016/ink" xmlns:am3d="http://schemas.microsoft.com/office/drawing/2017/model3d" xmlns:o="urn:schemas-microsoft-com:office:office" xmlns:oel="http://schemas.microsoft.com/office/2019/extlst" xmlns:r="http://schemas.openxmlformats.org/officeDocument/2006/relationships" xmlns:m="http://schemas.openxmlformats.org/officeDocument/2006/math" xmlns:v="urn:schemas-microsoft-com:vml" xmlns:wp14="http://schemas.microsoft.com/office/word/2010/wordprocessingDrawing" xmlns:wp="http://schemas.openxmlformats.org/drawingml/2006/wordprocessingDrawing" xmlns:w10="urn:schemas-microsoft-com:office:word" xmlns:w="http://schemas.openxmlformats.org/wordprocessingml/2006/main" xmlns:w14="http://schemas.microsoft.com/office/word/2010/wordml" xmlns:w15="http://schemas.microsoft.com/office/word/2012/wordml" xmlns:w16cex="http://schemas.microsoft.com/office/word/2018/wordml/cex" xmlns:w16cid="http://schemas.microsoft.com/office/word/2016/wordml/cid" xmlns:w16="http://schemas.microsoft.com/office/word/2018/wordml" xmlns:w16du="http://schemas.microsoft.com/office/word/2023/wordml/word16du" xmlns:w16sdtdh="http://schemas.microsoft.com/office/word/2020/wordml/sdtdatahash" xmlns:w16se="http://schemas.microsoft.com/office/word/2015/wordml/symex" xmlns:wpg="http://schemas.microsoft.com/office/word/2010/wordprocessingGroup" xmlns:wpi="http://schemas.microsoft.com/office/word/2010/wordprocessingInk" xmlns:wne="http://schemas.microsoft.com/office/word/2006/wordml" xmlns:wps="http://schemas.microsoft.com/office/word/2010/wordprocessingShape" mc:Ignorable="w14 w15 w16se w16cid w16 w16cex w16sdtdh w16du wp14">
   <w:bookmarkStart w:id="5" w:name="_en3vqnuvyuya" w:colFirst="0" w:colLast="0"/>
   <w:bookmarkEnd w:id="5"/>
   <w:p>
     <w:pPr>
-      <w:pStyle w:val="Heading4"/>
+      <w:pStyle w:val="Titre4"/>
       <w:pBdr>
         <w:top w:val="nil"/>
         <w:left w:val="nil"/>
@@ -3124,7 +3182,7 @@
 </file>
 
 <file path=word/footnotes.xml><?xml version="1.0" encoding="utf-8"?>
-<w:footnotes xmlns:wpc="http://schemas.microsoft.com/office/word/2010/wordprocessingCanvas" xmlns:cx="http://schemas.microsoft.com/office/drawing/2014/chartex" xmlns:cx1="http://schemas.microsoft.com/office/drawing/2015/9/8/chartex" xmlns:cx2="http://schemas.microsoft.com/office/drawing/2015/10/21/chartex" xmlns:cx3="http://schemas.microsoft.com/office/drawing/2016/5/9/chartex" xmlns:cx4="http://schemas.microsoft.com/office/drawing/2016/5/10/chartex" xmlns:cx5="http://schemas.microsoft.com/office/drawing/2016/5/11/chartex" xmlns:cx6="http://schemas.microsoft.com/office/drawing/2016/5/12/chartex" xmlns:cx7="http://schemas.microsoft.com/office/drawing/2016/5/13/chartex" xmlns:cx8="http://schemas.microsoft.com/office/drawing/2016/5/14/chartex" xmlns:mc="http://schemas.openxmlformats.org/markup-compatibility/2006" xmlns:aink="http://schemas.microsoft.com/office/drawing/2016/ink" xmlns:am3d="http://schemas.microsoft.com/office/drawing/2017/model3d" xmlns:o="urn:schemas-microsoft-com:office:office" xmlns:oel="http://schemas.microsoft.com/office/2019/extlst" xmlns:r="http://schemas.openxmlformats.org/officeDocument/2006/relationships" xmlns:m="http://schemas.openxmlformats.org/officeDocument/2006/math" xmlns:v="urn:schemas-microsoft-com:vml" xmlns:wp14="http://schemas.microsoft.com/office/word/2010/wordprocessingDrawing" xmlns:wp="http://schemas.openxmlformats.org/drawingml/2006/wordprocessingDrawing" xmlns:w10="urn:schemas-microsoft-com:office:word" xmlns:w="http://schemas.openxmlformats.org/wordprocessingml/2006/main" xmlns:w14="http://schemas.microsoft.com/office/word/2010/wordml" xmlns:w15="http://schemas.microsoft.com/office/word/2012/wordml" xmlns:w16cex="http://schemas.microsoft.com/office/word/2018/wordml/cex" xmlns:w16cid="http://schemas.microsoft.com/office/word/2016/wordml/cid" xmlns:w16="http://schemas.microsoft.com/office/word/2018/wordml" xmlns:w16sdtdh="http://schemas.microsoft.com/office/word/2020/wordml/sdtdatahash" xmlns:w16se="http://schemas.microsoft.com/office/word/2015/wordml/symex" xmlns:wpg="http://schemas.microsoft.com/office/word/2010/wordprocessingGroup" xmlns:wpi="http://schemas.microsoft.com/office/word/2010/wordprocessingInk" xmlns:wne="http://schemas.microsoft.com/office/word/2006/wordml" xmlns:wps="http://schemas.microsoft.com/office/word/2010/wordprocessingShape" mc:Ignorable="w14 w15 w16se w16cid w16 w16cex w16sdtdh wp14">
+<w:footnotes xmlns:wpc="http://schemas.microsoft.com/office/word/2010/wordprocessingCanvas" xmlns:cx="http://schemas.microsoft.com/office/drawing/2014/chartex" xmlns:cx1="http://schemas.microsoft.com/office/drawing/2015/9/8/chartex" xmlns:cx2="http://schemas.microsoft.com/office/drawing/2015/10/21/chartex" xmlns:cx3="http://schemas.microsoft.com/office/drawing/2016/5/9/chartex" xmlns:cx4="http://schemas.microsoft.com/office/drawing/2016/5/10/chartex" xmlns:cx5="http://schemas.microsoft.com/office/drawing/2016/5/11/chartex" xmlns:cx6="http://schemas.microsoft.com/office/drawing/2016/5/12/chartex" xmlns:cx7="http://schemas.microsoft.com/office/drawing/2016/5/13/chartex" xmlns:cx8="http://schemas.microsoft.com/office/drawing/2016/5/14/chartex" xmlns:mc="http://schemas.openxmlformats.org/markup-compatibility/2006" xmlns:aink="http://schemas.microsoft.com/office/drawing/2016/ink" xmlns:am3d="http://schemas.microsoft.com/office/drawing/2017/model3d" xmlns:o="urn:schemas-microsoft-com:office:office" xmlns:oel="http://schemas.microsoft.com/office/2019/extlst" xmlns:r="http://schemas.openxmlformats.org/officeDocument/2006/relationships" xmlns:m="http://schemas.openxmlformats.org/officeDocument/2006/math" xmlns:v="urn:schemas-microsoft-com:vml" xmlns:wp14="http://schemas.microsoft.com/office/word/2010/wordprocessingDrawing" xmlns:wp="http://schemas.openxmlformats.org/drawingml/2006/wordprocessingDrawing" xmlns:w10="urn:schemas-microsoft-com:office:word" xmlns:w="http://schemas.openxmlformats.org/wordprocessingml/2006/main" xmlns:w14="http://schemas.microsoft.com/office/word/2010/wordml" xmlns:w15="http://schemas.microsoft.com/office/word/2012/wordml" xmlns:w16cex="http://schemas.microsoft.com/office/word/2018/wordml/cex" xmlns:w16cid="http://schemas.microsoft.com/office/word/2016/wordml/cid" xmlns:w16="http://schemas.microsoft.com/office/word/2018/wordml" xmlns:w16du="http://schemas.microsoft.com/office/word/2023/wordml/word16du" xmlns:w16sdtdh="http://schemas.microsoft.com/office/word/2020/wordml/sdtdatahash" xmlns:w16se="http://schemas.microsoft.com/office/word/2015/wordml/symex" xmlns:wpg="http://schemas.microsoft.com/office/word/2010/wordprocessingGroup" xmlns:wpi="http://schemas.microsoft.com/office/word/2010/wordprocessingInk" xmlns:wne="http://schemas.microsoft.com/office/word/2006/wordml" xmlns:wps="http://schemas.microsoft.com/office/word/2010/wordprocessingShape" mc:Ignorable="w14 w15 w16se w16cid w16 w16cex w16sdtdh w16du wp14">
   <w:footnote w:type="separator" w:id="-1">
     <w:p>
       <w:pPr>
@@ -3149,7 +3207,7 @@
 </file>
 
 <file path=word/numbering.xml><?xml version="1.0" encoding="utf-8"?>
-<w:numbering xmlns:wpc="http://schemas.microsoft.com/office/word/2010/wordprocessingCanvas" xmlns:cx="http://schemas.microsoft.com/office/drawing/2014/chartex" xmlns:cx1="http://schemas.microsoft.com/office/drawing/2015/9/8/chartex" xmlns:cx2="http://schemas.microsoft.com/office/drawing/2015/10/21/chartex" xmlns:cx3="http://schemas.microsoft.com/office/drawing/2016/5/9/chartex" xmlns:cx4="http://schemas.microsoft.com/office/drawing/2016/5/10/chartex" xmlns:cx5="http://schemas.microsoft.com/office/drawing/2016/5/11/chartex" xmlns:cx6="http://schemas.microsoft.com/office/drawing/2016/5/12/chartex" xmlns:cx7="http://schemas.microsoft.com/office/drawing/2016/5/13/chartex" xmlns:cx8="http://schemas.microsoft.com/office/drawing/2016/5/14/chartex" xmlns:mc="http://schemas.openxmlformats.org/markup-compatibility/2006" xmlns:aink="http://schemas.microsoft.com/office/drawing/2016/ink" xmlns:am3d="http://schemas.microsoft.com/office/drawing/2017/model3d" xmlns:o="urn:schemas-microsoft-com:office:office" xmlns:oel="http://schemas.microsoft.com/office/2019/extlst" xmlns:r="http://schemas.openxmlformats.org/officeDocument/2006/relationships" xmlns:m="http://schemas.openxmlformats.org/officeDocument/2006/math" xmlns:v="urn:schemas-microsoft-com:vml" xmlns:wp14="http://schemas.microsoft.com/office/word/2010/wordprocessingDrawing" xmlns:wp="http://schemas.openxmlformats.org/drawingml/2006/wordprocessingDrawing" xmlns:w10="urn:schemas-microsoft-com:office:word" xmlns:w="http://schemas.openxmlformats.org/wordprocessingml/2006/main" xmlns:w14="http://schemas.microsoft.com/office/word/2010/wordml" xmlns:w15="http://schemas.microsoft.com/office/word/2012/wordml" xmlns:w16cex="http://schemas.microsoft.com/office/word/2018/wordml/cex" xmlns:w16cid="http://schemas.microsoft.com/office/word/2016/wordml/cid" xmlns:w16="http://schemas.microsoft.com/office/word/2018/wordml" xmlns:w16sdtdh="http://schemas.microsoft.com/office/word/2020/wordml/sdtdatahash" xmlns:w16se="http://schemas.microsoft.com/office/word/2015/wordml/symex" xmlns:wpg="http://schemas.microsoft.com/office/word/2010/wordprocessingGroup" xmlns:wpi="http://schemas.microsoft.com/office/word/2010/wordprocessingInk" xmlns:wne="http://schemas.microsoft.com/office/word/2006/wordml" xmlns:wps="http://schemas.microsoft.com/office/word/2010/wordprocessingShape" mc:Ignorable="w14 w15 w16se w16cid w16 w16cex w16sdtdh wp14">
+<w:numbering xmlns:wpc="http://schemas.microsoft.com/office/word/2010/wordprocessingCanvas" xmlns:cx="http://schemas.microsoft.com/office/drawing/2014/chartex" xmlns:cx1="http://schemas.microsoft.com/office/drawing/2015/9/8/chartex" xmlns:cx2="http://schemas.microsoft.com/office/drawing/2015/10/21/chartex" xmlns:cx3="http://schemas.microsoft.com/office/drawing/2016/5/9/chartex" xmlns:cx4="http://schemas.microsoft.com/office/drawing/2016/5/10/chartex" xmlns:cx5="http://schemas.microsoft.com/office/drawing/2016/5/11/chartex" xmlns:cx6="http://schemas.microsoft.com/office/drawing/2016/5/12/chartex" xmlns:cx7="http://schemas.microsoft.com/office/drawing/2016/5/13/chartex" xmlns:cx8="http://schemas.microsoft.com/office/drawing/2016/5/14/chartex" xmlns:mc="http://schemas.openxmlformats.org/markup-compatibility/2006" xmlns:aink="http://schemas.microsoft.com/office/drawing/2016/ink" xmlns:am3d="http://schemas.microsoft.com/office/drawing/2017/model3d" xmlns:o="urn:schemas-microsoft-com:office:office" xmlns:oel="http://schemas.microsoft.com/office/2019/extlst" xmlns:r="http://schemas.openxmlformats.org/officeDocument/2006/relationships" xmlns:m="http://schemas.openxmlformats.org/officeDocument/2006/math" xmlns:v="urn:schemas-microsoft-com:vml" xmlns:wp14="http://schemas.microsoft.com/office/word/2010/wordprocessingDrawing" xmlns:wp="http://schemas.openxmlformats.org/drawingml/2006/wordprocessingDrawing" xmlns:w10="urn:schemas-microsoft-com:office:word" xmlns:w="http://schemas.openxmlformats.org/wordprocessingml/2006/main" xmlns:w14="http://schemas.microsoft.com/office/word/2010/wordml" xmlns:w15="http://schemas.microsoft.com/office/word/2012/wordml" xmlns:w16cex="http://schemas.microsoft.com/office/word/2018/wordml/cex" xmlns:w16cid="http://schemas.microsoft.com/office/word/2016/wordml/cid" xmlns:w16="http://schemas.microsoft.com/office/word/2018/wordml" xmlns:w16du="http://schemas.microsoft.com/office/word/2023/wordml/word16du" xmlns:w16sdtdh="http://schemas.microsoft.com/office/word/2020/wordml/sdtdatahash" xmlns:w16se="http://schemas.microsoft.com/office/word/2015/wordml/symex" xmlns:wpg="http://schemas.microsoft.com/office/word/2010/wordprocessingGroup" xmlns:wpi="http://schemas.microsoft.com/office/word/2010/wordprocessingInk" xmlns:wne="http://schemas.microsoft.com/office/word/2006/wordml" xmlns:wps="http://schemas.microsoft.com/office/word/2010/wordprocessingShape" mc:Ignorable="w14 w15 w16se w16cid w16 w16cex w16sdtdh w16du wp14">
   <w:abstractNum w:abstractNumId="0" w15:restartNumberingAfterBreak="0">
     <w:nsid w:val="0C41388F"/>
     <w:multiLevelType w:val="hybridMultilevel"/>
@@ -4034,7 +4092,7 @@
 </file>
 
 <file path=word/styles.xml><?xml version="1.0" encoding="utf-8"?>
-<w:styles xmlns:mc="http://schemas.openxmlformats.org/markup-compatibility/2006" xmlns:r="http://schemas.openxmlformats.org/officeDocument/2006/relationships" xmlns:w="http://schemas.openxmlformats.org/wordprocessingml/2006/main" xmlns:w14="http://schemas.microsoft.com/office/word/2010/wordml" xmlns:w15="http://schemas.microsoft.com/office/word/2012/wordml" xmlns:w16cex="http://schemas.microsoft.com/office/word/2018/wordml/cex" xmlns:w16cid="http://schemas.microsoft.com/office/word/2016/wordml/cid" xmlns:w16="http://schemas.microsoft.com/office/word/2018/wordml" xmlns:w16sdtdh="http://schemas.microsoft.com/office/word/2020/wordml/sdtdatahash" xmlns:w16se="http://schemas.microsoft.com/office/word/2015/wordml/symex" mc:Ignorable="w14 w15 w16se w16cid w16 w16cex w16sdtdh">
+<w:styles xmlns:mc="http://schemas.openxmlformats.org/markup-compatibility/2006" xmlns:r="http://schemas.openxmlformats.org/officeDocument/2006/relationships" xmlns:w="http://schemas.openxmlformats.org/wordprocessingml/2006/main" xmlns:w14="http://schemas.microsoft.com/office/word/2010/wordml" xmlns:w15="http://schemas.microsoft.com/office/word/2012/wordml" xmlns:w16cex="http://schemas.microsoft.com/office/word/2018/wordml/cex" xmlns:w16cid="http://schemas.microsoft.com/office/word/2016/wordml/cid" xmlns:w16="http://schemas.microsoft.com/office/word/2018/wordml" xmlns:w16du="http://schemas.microsoft.com/office/word/2023/wordml/word16du" xmlns:w16sdtdh="http://schemas.microsoft.com/office/word/2020/wordml/sdtdatahash" xmlns:w16se="http://schemas.microsoft.com/office/word/2015/wordml/symex" mc:Ignorable="w14 w15 w16se w16cid w16 w16cex w16sdtdh w16du">
   <w:docDefaults>
     <w:rPrDefault>
       <w:rPr>
@@ -4434,7 +4492,7 @@
     <w:name w:val="Normal"/>
     <w:qFormat/>
   </w:style>
-  <w:style w:type="paragraph" w:styleId="Heading1">
+  <w:style w:type="paragraph" w:styleId="Titre1">
     <w:name w:val="heading 1"/>
     <w:basedOn w:val="Normal"/>
     <w:next w:val="Normal"/>
@@ -4451,7 +4509,7 @@
       <w:szCs w:val="28"/>
     </w:rPr>
   </w:style>
-  <w:style w:type="paragraph" w:styleId="Heading2">
+  <w:style w:type="paragraph" w:styleId="Titre2">
     <w:name w:val="heading 2"/>
     <w:basedOn w:val="Normal"/>
     <w:next w:val="Normal"/>
@@ -4467,7 +4525,7 @@
       <w:color w:val="783F04"/>
     </w:rPr>
   </w:style>
-  <w:style w:type="paragraph" w:styleId="Heading3">
+  <w:style w:type="paragraph" w:styleId="Titre3">
     <w:name w:val="heading 3"/>
     <w:basedOn w:val="Normal"/>
     <w:next w:val="Normal"/>
@@ -4486,7 +4544,7 @@
       <w:szCs w:val="36"/>
     </w:rPr>
   </w:style>
-  <w:style w:type="paragraph" w:styleId="Heading4">
+  <w:style w:type="paragraph" w:styleId="Titre4">
     <w:name w:val="heading 4"/>
     <w:basedOn w:val="Normal"/>
     <w:next w:val="Normal"/>
@@ -4500,7 +4558,7 @@
       <w:rFonts w:ascii="Oswald" w:eastAsia="Oswald" w:hAnsi="Oswald" w:cs="Oswald"/>
     </w:rPr>
   </w:style>
-  <w:style w:type="paragraph" w:styleId="Heading5">
+  <w:style w:type="paragraph" w:styleId="Titre5">
     <w:name w:val="heading 5"/>
     <w:basedOn w:val="Normal"/>
     <w:next w:val="Normal"/>
@@ -4518,7 +4576,7 @@
       <w:rFonts w:ascii="Trebuchet MS" w:eastAsia="Trebuchet MS" w:hAnsi="Trebuchet MS" w:cs="Trebuchet MS"/>
     </w:rPr>
   </w:style>
-  <w:style w:type="paragraph" w:styleId="Heading6">
+  <w:style w:type="paragraph" w:styleId="Titre6">
     <w:name w:val="heading 6"/>
     <w:basedOn w:val="Normal"/>
     <w:next w:val="Normal"/>
@@ -4537,13 +4595,13 @@
       <w:i/>
     </w:rPr>
   </w:style>
-  <w:style w:type="character" w:default="1" w:styleId="DefaultParagraphFont">
+  <w:style w:type="character" w:default="1" w:styleId="Policepardfaut">
     <w:name w:val="Default Paragraph Font"/>
     <w:uiPriority w:val="1"/>
     <w:semiHidden/>
     <w:unhideWhenUsed/>
   </w:style>
-  <w:style w:type="table" w:default="1" w:styleId="TableNormal">
+  <w:style w:type="table" w:default="1" w:styleId="TableauNormal">
     <w:name w:val="Normal Table"/>
     <w:uiPriority w:val="99"/>
     <w:semiHidden/>
@@ -4558,13 +4616,13 @@
       </w:tblCellMar>
     </w:tblPr>
   </w:style>
-  <w:style w:type="numbering" w:default="1" w:styleId="NoList">
+  <w:style w:type="numbering" w:default="1" w:styleId="Aucuneliste">
     <w:name w:val="No List"/>
     <w:uiPriority w:val="99"/>
     <w:semiHidden/>
     <w:unhideWhenUsed/>
   </w:style>
-  <w:style w:type="paragraph" w:styleId="Title">
+  <w:style w:type="paragraph" w:styleId="Titre">
     <w:name w:val="Title"/>
     <w:basedOn w:val="Normal"/>
     <w:next w:val="Normal"/>
@@ -4581,7 +4639,7 @@
       <w:szCs w:val="84"/>
     </w:rPr>
   </w:style>
-  <w:style w:type="paragraph" w:styleId="Subtitle">
+  <w:style w:type="paragraph" w:styleId="Sous-titre">
     <w:name w:val="Subtitle"/>
     <w:basedOn w:val="Normal"/>
     <w:next w:val="Normal"/>
@@ -4597,7 +4655,7 @@
       <w:szCs w:val="26"/>
     </w:rPr>
   </w:style>
-  <w:style w:type="paragraph" w:styleId="ListParagraph">
+  <w:style w:type="paragraph" w:styleId="Paragraphedeliste">
     <w:name w:val="List Paragraph"/>
     <w:basedOn w:val="Normal"/>
     <w:uiPriority w:val="34"/>
@@ -4608,9 +4666,9 @@
       <w:contextualSpacing/>
     </w:pPr>
   </w:style>
-  <w:style w:type="character" w:styleId="Hyperlink">
+  <w:style w:type="character" w:styleId="Lienhypertexte">
     <w:name w:val="Hyperlink"/>
-    <w:basedOn w:val="DefaultParagraphFont"/>
+    <w:basedOn w:val="Policepardfaut"/>
     <w:uiPriority w:val="99"/>
     <w:unhideWhenUsed/>
     <w:rsid w:val="00627616"/>
@@ -4619,9 +4677,9 @@
       <w:u w:val="single"/>
     </w:rPr>
   </w:style>
-  <w:style w:type="character" w:styleId="UnresolvedMention">
+  <w:style w:type="character" w:styleId="Mentionnonrsolue">
     <w:name w:val="Unresolved Mention"/>
-    <w:basedOn w:val="DefaultParagraphFont"/>
+    <w:basedOn w:val="Policepardfaut"/>
     <w:uiPriority w:val="99"/>
     <w:semiHidden/>
     <w:unhideWhenUsed/>
@@ -4631,7 +4689,7 @@
       <w:shd w:val="clear" w:color="auto" w:fill="E1DFDD"/>
     </w:rPr>
   </w:style>
-  <w:style w:type="paragraph" w:styleId="NoSpacing">
+  <w:style w:type="paragraph" w:styleId="Sansinterligne">
     <w:name w:val="No Spacing"/>
     <w:uiPriority w:val="1"/>
     <w:qFormat/>

</xml_diff>